<commit_message>
Updated Iteration 2 Plan Documents
Documents associated with iteration plan 2 have been updated / completed as required
</commit_message>
<xml_diff>
--- a/docs/Iteration Plan 2.docx
+++ b/docs/Iteration Plan 2.docx
@@ -263,7 +263,7 @@
               <w:rPr>
                 <w:rtl w:val="0"/>
               </w:rPr>
-              <w:t xml:space="preserve">Review and merge classes</w:t>
+              <w:t xml:space="preserve">Review and merge classes against code style guidelines</w:t>
             </w:r>
           </w:p>
         </w:tc>
@@ -606,7 +606,7 @@
         <w:widowControl w:val="0"/>
         <w:numPr>
           <w:ilvl w:val="0"/>
-          <w:numId w:val="4"/>
+          <w:numId w:val="3"/>
         </w:numPr>
         <w:pBdr>
           <w:top w:space="0" w:sz="0" w:val="nil"/>
@@ -647,7 +647,7 @@
         <w:widowControl w:val="0"/>
         <w:numPr>
           <w:ilvl w:val="0"/>
-          <w:numId w:val="4"/>
+          <w:numId w:val="3"/>
         </w:numPr>
         <w:pBdr>
           <w:top w:space="0" w:sz="0" w:val="nil"/>
@@ -678,7 +678,7 @@
         <w:widowControl w:val="0"/>
         <w:numPr>
           <w:ilvl w:val="0"/>
-          <w:numId w:val="4"/>
+          <w:numId w:val="3"/>
         </w:numPr>
         <w:pBdr>
           <w:top w:space="0" w:sz="0" w:val="nil"/>
@@ -709,7 +709,7 @@
         <w:widowControl w:val="0"/>
         <w:numPr>
           <w:ilvl w:val="0"/>
-          <w:numId w:val="4"/>
+          <w:numId w:val="3"/>
         </w:numPr>
         <w:pBdr>
           <w:top w:space="0" w:sz="0" w:val="nil"/>
@@ -1185,12 +1185,21 @@
                 <w:rFonts w:ascii="Arial" w:cs="Arial" w:eastAsia="Arial" w:hAnsi="Arial"/>
               </w:rPr>
             </w:pPr>
-            <w:r>
-              <w:rPr>
-                <w:rFonts w:ascii="Arial" w:cs="Arial" w:eastAsia="Arial" w:hAnsi="Arial"/>
-                <w:rtl w:val="0"/>
-              </w:rPr>
-              <w:t xml:space="preserve">Incomplete</w:t>
+            <w:hyperlink r:id="rId6">
+              <w:r>
+                <w:rPr>
+                  <w:rFonts w:ascii="Arial" w:cs="Arial" w:eastAsia="Arial" w:hAnsi="Arial"/>
+                  <w:color w:val="1155cc"/>
+                  <w:u w:val="single"/>
+                  <w:rtl w:val="0"/>
+                </w:rPr>
+                <w:t xml:space="preserve">Complete</w:t>
+              </w:r>
+            </w:hyperlink>
+            <w:r>
+              <w:rPr>
+                <w:rtl w:val="0"/>
+              </w:rPr>
             </w:r>
           </w:p>
         </w:tc>
@@ -1248,27 +1257,31 @@
             </w:pPr>
             <w:r>
               <w:rPr>
-                <w:rtl w:val="0"/>
-              </w:rPr>
-            </w:r>
-          </w:p>
-        </w:tc>
-        <w:tc>
-          <w:tcPr>
-            <w:shd w:fill="auto" w:val="clear"/>
-          </w:tcPr>
-          <w:p>
-            <w:pPr>
-              <w:widowControl w:val="1"/>
-              <w:spacing w:line="240" w:lineRule="auto"/>
-              <w:rPr>
-                <w:rFonts w:ascii="Arial" w:cs="Arial" w:eastAsia="Arial" w:hAnsi="Arial"/>
-              </w:rPr>
-            </w:pPr>
-            <w:r>
-              <w:rPr>
-                <w:rtl w:val="0"/>
-              </w:rPr>
+                <w:rFonts w:ascii="Arial" w:cs="Arial" w:eastAsia="Arial" w:hAnsi="Arial"/>
+                <w:rtl w:val="0"/>
+              </w:rPr>
+              <w:t xml:space="preserve">0.5</w:t>
+            </w:r>
+          </w:p>
+        </w:tc>
+        <w:tc>
+          <w:tcPr>
+            <w:shd w:fill="auto" w:val="clear"/>
+          </w:tcPr>
+          <w:p>
+            <w:pPr>
+              <w:widowControl w:val="1"/>
+              <w:spacing w:line="240" w:lineRule="auto"/>
+              <w:rPr>
+                <w:rFonts w:ascii="Arial" w:cs="Arial" w:eastAsia="Arial" w:hAnsi="Arial"/>
+              </w:rPr>
+            </w:pPr>
+            <w:r>
+              <w:rPr>
+                <w:rFonts w:ascii="Arial" w:cs="Arial" w:eastAsia="Arial" w:hAnsi="Arial"/>
+                <w:rtl w:val="0"/>
+              </w:rPr>
+              <w:t xml:space="preserve">0</w:t>
             </w:r>
           </w:p>
         </w:tc>
@@ -1353,12 +1366,21 @@
                 <w:rFonts w:ascii="Arial" w:cs="Arial" w:eastAsia="Arial" w:hAnsi="Arial"/>
               </w:rPr>
             </w:pPr>
-            <w:r>
-              <w:rPr>
-                <w:rFonts w:ascii="Arial" w:cs="Arial" w:eastAsia="Arial" w:hAnsi="Arial"/>
-                <w:rtl w:val="0"/>
-              </w:rPr>
-              <w:t xml:space="preserve">Incomplete</w:t>
+            <w:hyperlink r:id="rId7">
+              <w:r>
+                <w:rPr>
+                  <w:rFonts w:ascii="Arial" w:cs="Arial" w:eastAsia="Arial" w:hAnsi="Arial"/>
+                  <w:color w:val="1155cc"/>
+                  <w:u w:val="single"/>
+                  <w:rtl w:val="0"/>
+                </w:rPr>
+                <w:t xml:space="preserve">Complete</w:t>
+              </w:r>
+            </w:hyperlink>
+            <w:r>
+              <w:rPr>
+                <w:rtl w:val="0"/>
+              </w:rPr>
             </w:r>
           </w:p>
         </w:tc>
@@ -1417,28 +1439,32 @@
             </w:pPr>
             <w:r>
               <w:rPr>
-                <w:rtl w:val="0"/>
-              </w:rPr>
-            </w:r>
-          </w:p>
-        </w:tc>
-        <w:tc>
-          <w:tcPr>
-            <w:shd w:fill="auto" w:val="clear"/>
-            <w:vAlign w:val="bottom"/>
-          </w:tcPr>
-          <w:p>
-            <w:pPr>
-              <w:widowControl w:val="1"/>
-              <w:spacing w:line="240" w:lineRule="auto"/>
-              <w:rPr>
-                <w:rFonts w:ascii="Arial" w:cs="Arial" w:eastAsia="Arial" w:hAnsi="Arial"/>
-              </w:rPr>
-            </w:pPr>
-            <w:r>
-              <w:rPr>
-                <w:rtl w:val="0"/>
-              </w:rPr>
+                <w:rFonts w:ascii="Arial" w:cs="Arial" w:eastAsia="Arial" w:hAnsi="Arial"/>
+                <w:rtl w:val="0"/>
+              </w:rPr>
+              <w:t xml:space="preserve">0.75</w:t>
+            </w:r>
+          </w:p>
+        </w:tc>
+        <w:tc>
+          <w:tcPr>
+            <w:shd w:fill="auto" w:val="clear"/>
+            <w:vAlign w:val="bottom"/>
+          </w:tcPr>
+          <w:p>
+            <w:pPr>
+              <w:widowControl w:val="1"/>
+              <w:spacing w:line="240" w:lineRule="auto"/>
+              <w:rPr>
+                <w:rFonts w:ascii="Arial" w:cs="Arial" w:eastAsia="Arial" w:hAnsi="Arial"/>
+              </w:rPr>
+            </w:pPr>
+            <w:r>
+              <w:rPr>
+                <w:rFonts w:ascii="Arial" w:cs="Arial" w:eastAsia="Arial" w:hAnsi="Arial"/>
+                <w:rtl w:val="0"/>
+              </w:rPr>
+              <w:t xml:space="preserve">0</w:t>
             </w:r>
           </w:p>
         </w:tc>
@@ -1518,17 +1544,25 @@
           <w:p>
             <w:pPr>
               <w:widowControl w:val="1"/>
-              <w:spacing w:line="240" w:lineRule="auto"/>
-              <w:rPr>
-                <w:rFonts w:ascii="Arial" w:cs="Arial" w:eastAsia="Arial" w:hAnsi="Arial"/>
-              </w:rPr>
-            </w:pPr>
-            <w:r>
-              <w:rPr>
-                <w:rFonts w:ascii="Arial" w:cs="Arial" w:eastAsia="Arial" w:hAnsi="Arial"/>
-                <w:rtl w:val="0"/>
-              </w:rPr>
-              <w:t xml:space="preserve">Incomplete</w:t>
+              <w:rPr>
+                <w:rFonts w:ascii="Arial" w:cs="Arial" w:eastAsia="Arial" w:hAnsi="Arial"/>
+              </w:rPr>
+            </w:pPr>
+            <w:hyperlink r:id="rId8">
+              <w:r>
+                <w:rPr>
+                  <w:rFonts w:ascii="Arial" w:cs="Arial" w:eastAsia="Arial" w:hAnsi="Arial"/>
+                  <w:color w:val="1155cc"/>
+                  <w:u w:val="single"/>
+                  <w:rtl w:val="0"/>
+                </w:rPr>
+                <w:t xml:space="preserve">Complete</w:t>
+              </w:r>
+            </w:hyperlink>
+            <w:r>
+              <w:rPr>
+                <w:rtl w:val="0"/>
+              </w:rPr>
             </w:r>
           </w:p>
         </w:tc>
@@ -1587,28 +1621,32 @@
             </w:pPr>
             <w:r>
               <w:rPr>
-                <w:rtl w:val="0"/>
-              </w:rPr>
-            </w:r>
-          </w:p>
-        </w:tc>
-        <w:tc>
-          <w:tcPr>
-            <w:shd w:fill="auto" w:val="clear"/>
-            <w:vAlign w:val="bottom"/>
-          </w:tcPr>
-          <w:p>
-            <w:pPr>
-              <w:widowControl w:val="1"/>
-              <w:spacing w:line="240" w:lineRule="auto"/>
-              <w:rPr>
-                <w:rFonts w:ascii="Arial" w:cs="Arial" w:eastAsia="Arial" w:hAnsi="Arial"/>
-              </w:rPr>
-            </w:pPr>
-            <w:r>
-              <w:rPr>
-                <w:rtl w:val="0"/>
-              </w:rPr>
+                <w:rFonts w:ascii="Arial" w:cs="Arial" w:eastAsia="Arial" w:hAnsi="Arial"/>
+                <w:rtl w:val="0"/>
+              </w:rPr>
+              <w:t xml:space="preserve">1</w:t>
+            </w:r>
+          </w:p>
+        </w:tc>
+        <w:tc>
+          <w:tcPr>
+            <w:shd w:fill="auto" w:val="clear"/>
+            <w:vAlign w:val="bottom"/>
+          </w:tcPr>
+          <w:p>
+            <w:pPr>
+              <w:widowControl w:val="1"/>
+              <w:spacing w:line="240" w:lineRule="auto"/>
+              <w:rPr>
+                <w:rFonts w:ascii="Arial" w:cs="Arial" w:eastAsia="Arial" w:hAnsi="Arial"/>
+              </w:rPr>
+            </w:pPr>
+            <w:r>
+              <w:rPr>
+                <w:rFonts w:ascii="Arial" w:cs="Arial" w:eastAsia="Arial" w:hAnsi="Arial"/>
+                <w:rtl w:val="0"/>
+              </w:rPr>
+              <w:t xml:space="preserve">0</w:t>
             </w:r>
           </w:p>
         </w:tc>
@@ -1695,17 +1733,25 @@
           <w:p>
             <w:pPr>
               <w:widowControl w:val="1"/>
-              <w:spacing w:line="240" w:lineRule="auto"/>
-              <w:rPr>
-                <w:rFonts w:ascii="Arial" w:cs="Arial" w:eastAsia="Arial" w:hAnsi="Arial"/>
-              </w:rPr>
-            </w:pPr>
-            <w:r>
-              <w:rPr>
-                <w:rFonts w:ascii="Arial" w:cs="Arial" w:eastAsia="Arial" w:hAnsi="Arial"/>
-                <w:rtl w:val="0"/>
-              </w:rPr>
-              <w:t xml:space="preserve">Incomplete</w:t>
+              <w:rPr>
+                <w:rFonts w:ascii="Arial" w:cs="Arial" w:eastAsia="Arial" w:hAnsi="Arial"/>
+              </w:rPr>
+            </w:pPr>
+            <w:hyperlink r:id="rId9">
+              <w:r>
+                <w:rPr>
+                  <w:rFonts w:ascii="Arial" w:cs="Arial" w:eastAsia="Arial" w:hAnsi="Arial"/>
+                  <w:color w:val="1155cc"/>
+                  <w:u w:val="single"/>
+                  <w:rtl w:val="0"/>
+                </w:rPr>
+                <w:t xml:space="preserve">Complete</w:t>
+              </w:r>
+            </w:hyperlink>
+            <w:r>
+              <w:rPr>
+                <w:rtl w:val="0"/>
+              </w:rPr>
             </w:r>
           </w:p>
         </w:tc>
@@ -1764,28 +1810,32 @@
             </w:pPr>
             <w:r>
               <w:rPr>
-                <w:rtl w:val="0"/>
-              </w:rPr>
-            </w:r>
-          </w:p>
-        </w:tc>
-        <w:tc>
-          <w:tcPr>
-            <w:shd w:fill="auto" w:val="clear"/>
-            <w:vAlign w:val="bottom"/>
-          </w:tcPr>
-          <w:p>
-            <w:pPr>
-              <w:widowControl w:val="1"/>
-              <w:spacing w:line="240" w:lineRule="auto"/>
-              <w:rPr>
-                <w:rFonts w:ascii="Arial" w:cs="Arial" w:eastAsia="Arial" w:hAnsi="Arial"/>
-              </w:rPr>
-            </w:pPr>
-            <w:r>
-              <w:rPr>
-                <w:rtl w:val="0"/>
-              </w:rPr>
+                <w:rFonts w:ascii="Arial" w:cs="Arial" w:eastAsia="Arial" w:hAnsi="Arial"/>
+                <w:rtl w:val="0"/>
+              </w:rPr>
+              <w:t xml:space="preserve">1</w:t>
+            </w:r>
+          </w:p>
+        </w:tc>
+        <w:tc>
+          <w:tcPr>
+            <w:shd w:fill="auto" w:val="clear"/>
+            <w:vAlign w:val="bottom"/>
+          </w:tcPr>
+          <w:p>
+            <w:pPr>
+              <w:widowControl w:val="1"/>
+              <w:spacing w:line="240" w:lineRule="auto"/>
+              <w:rPr>
+                <w:rFonts w:ascii="Arial" w:cs="Arial" w:eastAsia="Arial" w:hAnsi="Arial"/>
+              </w:rPr>
+            </w:pPr>
+            <w:r>
+              <w:rPr>
+                <w:rFonts w:ascii="Arial" w:cs="Arial" w:eastAsia="Arial" w:hAnsi="Arial"/>
+                <w:rtl w:val="0"/>
+              </w:rPr>
+              <w:t xml:space="preserve">0</w:t>
             </w:r>
           </w:p>
         </w:tc>
@@ -1865,17 +1915,25 @@
           <w:p>
             <w:pPr>
               <w:widowControl w:val="1"/>
-              <w:spacing w:line="240" w:lineRule="auto"/>
-              <w:rPr>
-                <w:rFonts w:ascii="Arial" w:cs="Arial" w:eastAsia="Arial" w:hAnsi="Arial"/>
-              </w:rPr>
-            </w:pPr>
-            <w:r>
-              <w:rPr>
-                <w:rFonts w:ascii="Arial" w:cs="Arial" w:eastAsia="Arial" w:hAnsi="Arial"/>
-                <w:rtl w:val="0"/>
-              </w:rPr>
-              <w:t xml:space="preserve">Incomplete</w:t>
+              <w:rPr>
+                <w:rFonts w:ascii="Arial" w:cs="Arial" w:eastAsia="Arial" w:hAnsi="Arial"/>
+              </w:rPr>
+            </w:pPr>
+            <w:hyperlink r:id="rId10">
+              <w:r>
+                <w:rPr>
+                  <w:rFonts w:ascii="Arial" w:cs="Arial" w:eastAsia="Arial" w:hAnsi="Arial"/>
+                  <w:color w:val="1155cc"/>
+                  <w:u w:val="single"/>
+                  <w:rtl w:val="0"/>
+                </w:rPr>
+                <w:t xml:space="preserve">Complete</w:t>
+              </w:r>
+            </w:hyperlink>
+            <w:r>
+              <w:rPr>
+                <w:rtl w:val="0"/>
+              </w:rPr>
             </w:r>
           </w:p>
         </w:tc>
@@ -1934,28 +1992,32 @@
             </w:pPr>
             <w:r>
               <w:rPr>
-                <w:rtl w:val="0"/>
-              </w:rPr>
-            </w:r>
-          </w:p>
-        </w:tc>
-        <w:tc>
-          <w:tcPr>
-            <w:shd w:fill="auto" w:val="clear"/>
-            <w:vAlign w:val="bottom"/>
-          </w:tcPr>
-          <w:p>
-            <w:pPr>
-              <w:widowControl w:val="1"/>
-              <w:spacing w:line="240" w:lineRule="auto"/>
-              <w:rPr>
-                <w:rFonts w:ascii="Arial" w:cs="Arial" w:eastAsia="Arial" w:hAnsi="Arial"/>
-              </w:rPr>
-            </w:pPr>
-            <w:r>
-              <w:rPr>
-                <w:rtl w:val="0"/>
-              </w:rPr>
+                <w:rFonts w:ascii="Arial" w:cs="Arial" w:eastAsia="Arial" w:hAnsi="Arial"/>
+                <w:rtl w:val="0"/>
+              </w:rPr>
+              <w:t xml:space="preserve">1</w:t>
+            </w:r>
+          </w:p>
+        </w:tc>
+        <w:tc>
+          <w:tcPr>
+            <w:shd w:fill="auto" w:val="clear"/>
+            <w:vAlign w:val="bottom"/>
+          </w:tcPr>
+          <w:p>
+            <w:pPr>
+              <w:widowControl w:val="1"/>
+              <w:spacing w:line="240" w:lineRule="auto"/>
+              <w:rPr>
+                <w:rFonts w:ascii="Arial" w:cs="Arial" w:eastAsia="Arial" w:hAnsi="Arial"/>
+              </w:rPr>
+            </w:pPr>
+            <w:r>
+              <w:rPr>
+                <w:rFonts w:ascii="Arial" w:cs="Arial" w:eastAsia="Arial" w:hAnsi="Arial"/>
+                <w:rtl w:val="0"/>
+              </w:rPr>
+              <w:t xml:space="preserve">0</w:t>
             </w:r>
           </w:p>
         </w:tc>
@@ -2045,12 +2107,21 @@
                 <w:rFonts w:ascii="Arial" w:cs="Arial" w:eastAsia="Arial" w:hAnsi="Arial"/>
               </w:rPr>
             </w:pPr>
-            <w:r>
-              <w:rPr>
-                <w:rFonts w:ascii="Arial" w:cs="Arial" w:eastAsia="Arial" w:hAnsi="Arial"/>
-                <w:rtl w:val="0"/>
-              </w:rPr>
-              <w:t xml:space="preserve">Incomplete</w:t>
+            <w:hyperlink r:id="rId11">
+              <w:r>
+                <w:rPr>
+                  <w:rFonts w:ascii="Arial" w:cs="Arial" w:eastAsia="Arial" w:hAnsi="Arial"/>
+                  <w:color w:val="1155cc"/>
+                  <w:u w:val="single"/>
+                  <w:rtl w:val="0"/>
+                </w:rPr>
+                <w:t xml:space="preserve">Complete</w:t>
+              </w:r>
+            </w:hyperlink>
+            <w:r>
+              <w:rPr>
+                <w:rtl w:val="0"/>
+              </w:rPr>
             </w:r>
           </w:p>
         </w:tc>
@@ -2107,27 +2178,31 @@
             </w:pPr>
             <w:r>
               <w:rPr>
-                <w:rtl w:val="0"/>
-              </w:rPr>
-            </w:r>
-          </w:p>
-        </w:tc>
-        <w:tc>
-          <w:tcPr>
-            <w:shd w:fill="auto" w:val="clear"/>
-            <w:vAlign w:val="bottom"/>
-          </w:tcPr>
-          <w:p>
-            <w:pPr>
-              <w:widowControl w:val="1"/>
-              <w:rPr>
-                <w:rFonts w:ascii="Arial" w:cs="Arial" w:eastAsia="Arial" w:hAnsi="Arial"/>
-              </w:rPr>
-            </w:pPr>
-            <w:r>
-              <w:rPr>
-                <w:rtl w:val="0"/>
-              </w:rPr>
+                <w:rFonts w:ascii="Arial" w:cs="Arial" w:eastAsia="Arial" w:hAnsi="Arial"/>
+                <w:rtl w:val="0"/>
+              </w:rPr>
+              <w:t xml:space="preserve">0.5</w:t>
+            </w:r>
+          </w:p>
+        </w:tc>
+        <w:tc>
+          <w:tcPr>
+            <w:shd w:fill="auto" w:val="clear"/>
+            <w:vAlign w:val="bottom"/>
+          </w:tcPr>
+          <w:p>
+            <w:pPr>
+              <w:widowControl w:val="1"/>
+              <w:rPr>
+                <w:rFonts w:ascii="Arial" w:cs="Arial" w:eastAsia="Arial" w:hAnsi="Arial"/>
+              </w:rPr>
+            </w:pPr>
+            <w:r>
+              <w:rPr>
+                <w:rFonts w:ascii="Arial" w:cs="Arial" w:eastAsia="Arial" w:hAnsi="Arial"/>
+                <w:rtl w:val="0"/>
+              </w:rPr>
+              <w:t xml:space="preserve">0</w:t>
             </w:r>
           </w:p>
         </w:tc>
@@ -2217,12 +2292,21 @@
                 <w:rFonts w:ascii="Arial" w:cs="Arial" w:eastAsia="Arial" w:hAnsi="Arial"/>
               </w:rPr>
             </w:pPr>
-            <w:r>
-              <w:rPr>
-                <w:rFonts w:ascii="Arial" w:cs="Arial" w:eastAsia="Arial" w:hAnsi="Arial"/>
-                <w:rtl w:val="0"/>
-              </w:rPr>
-              <w:t xml:space="preserve">Incomplete</w:t>
+            <w:hyperlink r:id="rId12">
+              <w:r>
+                <w:rPr>
+                  <w:rFonts w:ascii="Arial" w:cs="Arial" w:eastAsia="Arial" w:hAnsi="Arial"/>
+                  <w:color w:val="1155cc"/>
+                  <w:u w:val="single"/>
+                  <w:rtl w:val="0"/>
+                </w:rPr>
+                <w:t xml:space="preserve">Complete</w:t>
+              </w:r>
+            </w:hyperlink>
+            <w:r>
+              <w:rPr>
+                <w:rtl w:val="0"/>
+              </w:rPr>
             </w:r>
           </w:p>
         </w:tc>
@@ -2279,27 +2363,31 @@
             </w:pPr>
             <w:r>
               <w:rPr>
-                <w:rtl w:val="0"/>
-              </w:rPr>
-            </w:r>
-          </w:p>
-        </w:tc>
-        <w:tc>
-          <w:tcPr>
-            <w:shd w:fill="auto" w:val="clear"/>
-            <w:vAlign w:val="bottom"/>
-          </w:tcPr>
-          <w:p>
-            <w:pPr>
-              <w:widowControl w:val="1"/>
-              <w:rPr>
-                <w:rFonts w:ascii="Arial" w:cs="Arial" w:eastAsia="Arial" w:hAnsi="Arial"/>
-              </w:rPr>
-            </w:pPr>
-            <w:r>
-              <w:rPr>
-                <w:rtl w:val="0"/>
-              </w:rPr>
+                <w:rFonts w:ascii="Arial" w:cs="Arial" w:eastAsia="Arial" w:hAnsi="Arial"/>
+                <w:rtl w:val="0"/>
+              </w:rPr>
+              <w:t xml:space="preserve">1</w:t>
+            </w:r>
+          </w:p>
+        </w:tc>
+        <w:tc>
+          <w:tcPr>
+            <w:shd w:fill="auto" w:val="clear"/>
+            <w:vAlign w:val="bottom"/>
+          </w:tcPr>
+          <w:p>
+            <w:pPr>
+              <w:widowControl w:val="1"/>
+              <w:rPr>
+                <w:rFonts w:ascii="Arial" w:cs="Arial" w:eastAsia="Arial" w:hAnsi="Arial"/>
+              </w:rPr>
+            </w:pPr>
+            <w:r>
+              <w:rPr>
+                <w:rFonts w:ascii="Arial" w:cs="Arial" w:eastAsia="Arial" w:hAnsi="Arial"/>
+                <w:rtl w:val="0"/>
+              </w:rPr>
+              <w:t xml:space="preserve">0</w:t>
             </w:r>
           </w:p>
         </w:tc>
@@ -2389,12 +2477,21 @@
                 <w:rFonts w:ascii="Arial" w:cs="Arial" w:eastAsia="Arial" w:hAnsi="Arial"/>
               </w:rPr>
             </w:pPr>
-            <w:r>
-              <w:rPr>
-                <w:rFonts w:ascii="Arial" w:cs="Arial" w:eastAsia="Arial" w:hAnsi="Arial"/>
-                <w:rtl w:val="0"/>
-              </w:rPr>
-              <w:t xml:space="preserve">Incomplete</w:t>
+            <w:hyperlink r:id="rId13">
+              <w:r>
+                <w:rPr>
+                  <w:rFonts w:ascii="Arial" w:cs="Arial" w:eastAsia="Arial" w:hAnsi="Arial"/>
+                  <w:color w:val="1155cc"/>
+                  <w:u w:val="single"/>
+                  <w:rtl w:val="0"/>
+                </w:rPr>
+                <w:t xml:space="preserve">Complete</w:t>
+              </w:r>
+            </w:hyperlink>
+            <w:r>
+              <w:rPr>
+                <w:rtl w:val="0"/>
+              </w:rPr>
             </w:r>
           </w:p>
         </w:tc>
@@ -2451,27 +2548,31 @@
             </w:pPr>
             <w:r>
               <w:rPr>
-                <w:rtl w:val="0"/>
-              </w:rPr>
-            </w:r>
-          </w:p>
-        </w:tc>
-        <w:tc>
-          <w:tcPr>
-            <w:shd w:fill="auto" w:val="clear"/>
-            <w:vAlign w:val="bottom"/>
-          </w:tcPr>
-          <w:p>
-            <w:pPr>
-              <w:widowControl w:val="1"/>
-              <w:rPr>
-                <w:rFonts w:ascii="Arial" w:cs="Arial" w:eastAsia="Arial" w:hAnsi="Arial"/>
-              </w:rPr>
-            </w:pPr>
-            <w:r>
-              <w:rPr>
-                <w:rtl w:val="0"/>
-              </w:rPr>
+                <w:rFonts w:ascii="Arial" w:cs="Arial" w:eastAsia="Arial" w:hAnsi="Arial"/>
+                <w:rtl w:val="0"/>
+              </w:rPr>
+              <w:t xml:space="preserve">0.2</w:t>
+            </w:r>
+          </w:p>
+        </w:tc>
+        <w:tc>
+          <w:tcPr>
+            <w:shd w:fill="auto" w:val="clear"/>
+            <w:vAlign w:val="bottom"/>
+          </w:tcPr>
+          <w:p>
+            <w:pPr>
+              <w:widowControl w:val="1"/>
+              <w:rPr>
+                <w:rFonts w:ascii="Arial" w:cs="Arial" w:eastAsia="Arial" w:hAnsi="Arial"/>
+              </w:rPr>
+            </w:pPr>
+            <w:r>
+              <w:rPr>
+                <w:rFonts w:ascii="Arial" w:cs="Arial" w:eastAsia="Arial" w:hAnsi="Arial"/>
+                <w:rtl w:val="0"/>
+              </w:rPr>
+              <w:t xml:space="preserve">0</w:t>
             </w:r>
           </w:p>
         </w:tc>
@@ -2561,12 +2662,21 @@
                 <w:rFonts w:ascii="Arial" w:cs="Arial" w:eastAsia="Arial" w:hAnsi="Arial"/>
               </w:rPr>
             </w:pPr>
-            <w:r>
-              <w:rPr>
-                <w:rFonts w:ascii="Arial" w:cs="Arial" w:eastAsia="Arial" w:hAnsi="Arial"/>
-                <w:rtl w:val="0"/>
-              </w:rPr>
-              <w:t xml:space="preserve">Incomplete</w:t>
+            <w:hyperlink r:id="rId14">
+              <w:r>
+                <w:rPr>
+                  <w:rFonts w:ascii="Arial" w:cs="Arial" w:eastAsia="Arial" w:hAnsi="Arial"/>
+                  <w:color w:val="1155cc"/>
+                  <w:u w:val="single"/>
+                  <w:rtl w:val="0"/>
+                </w:rPr>
+                <w:t xml:space="preserve">Complete</w:t>
+              </w:r>
+            </w:hyperlink>
+            <w:r>
+              <w:rPr>
+                <w:rtl w:val="0"/>
+              </w:rPr>
             </w:r>
           </w:p>
         </w:tc>
@@ -2623,27 +2733,31 @@
             </w:pPr>
             <w:r>
               <w:rPr>
-                <w:rtl w:val="0"/>
-              </w:rPr>
-            </w:r>
-          </w:p>
-        </w:tc>
-        <w:tc>
-          <w:tcPr>
-            <w:shd w:fill="auto" w:val="clear"/>
-            <w:vAlign w:val="bottom"/>
-          </w:tcPr>
-          <w:p>
-            <w:pPr>
-              <w:widowControl w:val="1"/>
-              <w:rPr>
-                <w:rFonts w:ascii="Arial" w:cs="Arial" w:eastAsia="Arial" w:hAnsi="Arial"/>
-              </w:rPr>
-            </w:pPr>
-            <w:r>
-              <w:rPr>
-                <w:rtl w:val="0"/>
-              </w:rPr>
+                <w:rFonts w:ascii="Arial" w:cs="Arial" w:eastAsia="Arial" w:hAnsi="Arial"/>
+                <w:rtl w:val="0"/>
+              </w:rPr>
+              <w:t xml:space="preserve">1</w:t>
+            </w:r>
+          </w:p>
+        </w:tc>
+        <w:tc>
+          <w:tcPr>
+            <w:shd w:fill="auto" w:val="clear"/>
+            <w:vAlign w:val="bottom"/>
+          </w:tcPr>
+          <w:p>
+            <w:pPr>
+              <w:widowControl w:val="1"/>
+              <w:rPr>
+                <w:rFonts w:ascii="Arial" w:cs="Arial" w:eastAsia="Arial" w:hAnsi="Arial"/>
+              </w:rPr>
+            </w:pPr>
+            <w:r>
+              <w:rPr>
+                <w:rFonts w:ascii="Arial" w:cs="Arial" w:eastAsia="Arial" w:hAnsi="Arial"/>
+                <w:rtl w:val="0"/>
+              </w:rPr>
+              <w:t xml:space="preserve">0</w:t>
             </w:r>
           </w:p>
         </w:tc>
@@ -2727,33 +2841,42 @@
                 <w:rFonts w:ascii="Arial" w:cs="Arial" w:eastAsia="Arial" w:hAnsi="Arial"/>
               </w:rPr>
             </w:pPr>
-            <w:r>
-              <w:rPr>
-                <w:rFonts w:ascii="Arial" w:cs="Arial" w:eastAsia="Arial" w:hAnsi="Arial"/>
-                <w:rtl w:val="0"/>
-              </w:rPr>
-              <w:t xml:space="preserve">Incomplete</w:t>
-            </w:r>
-          </w:p>
-        </w:tc>
-        <w:tc>
-          <w:tcPr>
-            <w:shd w:fill="auto" w:val="clear"/>
-            <w:vAlign w:val="bottom"/>
-          </w:tcPr>
-          <w:p>
-            <w:pPr>
-              <w:widowControl w:val="1"/>
-              <w:rPr>
-                <w:rFonts w:ascii="Arial" w:cs="Arial" w:eastAsia="Arial" w:hAnsi="Arial"/>
-              </w:rPr>
-            </w:pPr>
-            <w:r>
-              <w:rPr>
-                <w:rFonts w:ascii="Arial" w:cs="Arial" w:eastAsia="Arial" w:hAnsi="Arial"/>
-                <w:rtl w:val="0"/>
-              </w:rPr>
-              <w:t xml:space="preserve">Alain Roberts,Tim Pickard </w:t>
+            <w:hyperlink r:id="rId15">
+              <w:r>
+                <w:rPr>
+                  <w:rFonts w:ascii="Arial" w:cs="Arial" w:eastAsia="Arial" w:hAnsi="Arial"/>
+                  <w:color w:val="1155cc"/>
+                  <w:u w:val="single"/>
+                  <w:rtl w:val="0"/>
+                </w:rPr>
+                <w:t xml:space="preserve">Complete</w:t>
+              </w:r>
+            </w:hyperlink>
+            <w:r>
+              <w:rPr>
+                <w:rtl w:val="0"/>
+              </w:rPr>
+            </w:r>
+          </w:p>
+        </w:tc>
+        <w:tc>
+          <w:tcPr>
+            <w:shd w:fill="auto" w:val="clear"/>
+            <w:vAlign w:val="bottom"/>
+          </w:tcPr>
+          <w:p>
+            <w:pPr>
+              <w:widowControl w:val="1"/>
+              <w:rPr>
+                <w:rFonts w:ascii="Arial" w:cs="Arial" w:eastAsia="Arial" w:hAnsi="Arial"/>
+              </w:rPr>
+            </w:pPr>
+            <w:r>
+              <w:rPr>
+                <w:rFonts w:ascii="Arial" w:cs="Arial" w:eastAsia="Arial" w:hAnsi="Arial"/>
+                <w:rtl w:val="0"/>
+              </w:rPr>
+              <w:t xml:space="preserve">Alain Roberts (Review),Tim Pickard (Mediate)</w:t>
             </w:r>
           </w:p>
         </w:tc>
@@ -2791,28 +2914,32 @@
             </w:pPr>
             <w:r>
               <w:rPr>
-                <w:rtl w:val="0"/>
-              </w:rPr>
-            </w:r>
-          </w:p>
-        </w:tc>
-        <w:tc>
-          <w:tcPr>
-            <w:shd w:fill="auto" w:val="clear"/>
-            <w:vAlign w:val="bottom"/>
-          </w:tcPr>
-          <w:p>
-            <w:pPr>
-              <w:widowControl w:val="1"/>
-              <w:spacing w:line="240" w:lineRule="auto"/>
-              <w:rPr>
-                <w:rFonts w:ascii="Arial" w:cs="Arial" w:eastAsia="Arial" w:hAnsi="Arial"/>
-              </w:rPr>
-            </w:pPr>
-            <w:r>
-              <w:rPr>
-                <w:rtl w:val="0"/>
-              </w:rPr>
+                <w:rFonts w:ascii="Arial" w:cs="Arial" w:eastAsia="Arial" w:hAnsi="Arial"/>
+                <w:rtl w:val="0"/>
+              </w:rPr>
+              <w:t xml:space="preserve">1</w:t>
+            </w:r>
+          </w:p>
+        </w:tc>
+        <w:tc>
+          <w:tcPr>
+            <w:shd w:fill="auto" w:val="clear"/>
+            <w:vAlign w:val="bottom"/>
+          </w:tcPr>
+          <w:p>
+            <w:pPr>
+              <w:widowControl w:val="1"/>
+              <w:spacing w:line="240" w:lineRule="auto"/>
+              <w:rPr>
+                <w:rFonts w:ascii="Arial" w:cs="Arial" w:eastAsia="Arial" w:hAnsi="Arial"/>
+              </w:rPr>
+            </w:pPr>
+            <w:r>
+              <w:rPr>
+                <w:rFonts w:ascii="Arial" w:cs="Arial" w:eastAsia="Arial" w:hAnsi="Arial"/>
+                <w:rtl w:val="0"/>
+              </w:rPr>
+              <w:t xml:space="preserve">0</w:t>
             </w:r>
           </w:p>
         </w:tc>
@@ -2896,34 +3023,43 @@
                 <w:rFonts w:ascii="Arial" w:cs="Arial" w:eastAsia="Arial" w:hAnsi="Arial"/>
               </w:rPr>
             </w:pPr>
-            <w:r>
-              <w:rPr>
-                <w:rFonts w:ascii="Arial" w:cs="Arial" w:eastAsia="Arial" w:hAnsi="Arial"/>
-                <w:rtl w:val="0"/>
-              </w:rPr>
-              <w:t xml:space="preserve">Incomplete</w:t>
-            </w:r>
-          </w:p>
-        </w:tc>
-        <w:tc>
-          <w:tcPr>
-            <w:shd w:fill="auto" w:val="clear"/>
-            <w:vAlign w:val="bottom"/>
-          </w:tcPr>
-          <w:p>
-            <w:pPr>
-              <w:widowControl w:val="1"/>
-              <w:spacing w:line="240" w:lineRule="auto"/>
-              <w:rPr>
-                <w:rFonts w:ascii="Arial" w:cs="Arial" w:eastAsia="Arial" w:hAnsi="Arial"/>
-              </w:rPr>
-            </w:pPr>
-            <w:r>
-              <w:rPr>
-                <w:rFonts w:ascii="Arial" w:cs="Arial" w:eastAsia="Arial" w:hAnsi="Arial"/>
-                <w:rtl w:val="0"/>
-              </w:rPr>
-              <w:t xml:space="preserve">Alain Roberts,Tim Pickard </w:t>
+            <w:hyperlink r:id="rId16">
+              <w:r>
+                <w:rPr>
+                  <w:rFonts w:ascii="Arial" w:cs="Arial" w:eastAsia="Arial" w:hAnsi="Arial"/>
+                  <w:color w:val="1155cc"/>
+                  <w:u w:val="single"/>
+                  <w:rtl w:val="0"/>
+                </w:rPr>
+                <w:t xml:space="preserve">Complete</w:t>
+              </w:r>
+            </w:hyperlink>
+            <w:r>
+              <w:rPr>
+                <w:rtl w:val="0"/>
+              </w:rPr>
+            </w:r>
+          </w:p>
+        </w:tc>
+        <w:tc>
+          <w:tcPr>
+            <w:shd w:fill="auto" w:val="clear"/>
+            <w:vAlign w:val="bottom"/>
+          </w:tcPr>
+          <w:p>
+            <w:pPr>
+              <w:widowControl w:val="1"/>
+              <w:spacing w:line="240" w:lineRule="auto"/>
+              <w:rPr>
+                <w:rFonts w:ascii="Arial" w:cs="Arial" w:eastAsia="Arial" w:hAnsi="Arial"/>
+              </w:rPr>
+            </w:pPr>
+            <w:r>
+              <w:rPr>
+                <w:rFonts w:ascii="Arial" w:cs="Arial" w:eastAsia="Arial" w:hAnsi="Arial"/>
+                <w:rtl w:val="0"/>
+              </w:rPr>
+              <w:t xml:space="preserve">Alain Roberts (Review),Tim Pickard (Mediate)</w:t>
             </w:r>
           </w:p>
         </w:tc>
@@ -2961,28 +3097,32 @@
             </w:pPr>
             <w:r>
               <w:rPr>
-                <w:rtl w:val="0"/>
-              </w:rPr>
-            </w:r>
-          </w:p>
-        </w:tc>
-        <w:tc>
-          <w:tcPr>
-            <w:shd w:fill="auto" w:val="clear"/>
-            <w:vAlign w:val="bottom"/>
-          </w:tcPr>
-          <w:p>
-            <w:pPr>
-              <w:widowControl w:val="1"/>
-              <w:spacing w:line="240" w:lineRule="auto"/>
-              <w:rPr>
-                <w:rFonts w:ascii="Arial" w:cs="Arial" w:eastAsia="Arial" w:hAnsi="Arial"/>
-              </w:rPr>
-            </w:pPr>
-            <w:r>
-              <w:rPr>
-                <w:rtl w:val="0"/>
-              </w:rPr>
+                <w:rFonts w:ascii="Arial" w:cs="Arial" w:eastAsia="Arial" w:hAnsi="Arial"/>
+                <w:rtl w:val="0"/>
+              </w:rPr>
+              <w:t xml:space="preserve">1</w:t>
+            </w:r>
+          </w:p>
+        </w:tc>
+        <w:tc>
+          <w:tcPr>
+            <w:shd w:fill="auto" w:val="clear"/>
+            <w:vAlign w:val="bottom"/>
+          </w:tcPr>
+          <w:p>
+            <w:pPr>
+              <w:widowControl w:val="1"/>
+              <w:spacing w:line="240" w:lineRule="auto"/>
+              <w:rPr>
+                <w:rFonts w:ascii="Arial" w:cs="Arial" w:eastAsia="Arial" w:hAnsi="Arial"/>
+              </w:rPr>
+            </w:pPr>
+            <w:r>
+              <w:rPr>
+                <w:rFonts w:ascii="Arial" w:cs="Arial" w:eastAsia="Arial" w:hAnsi="Arial"/>
+                <w:rtl w:val="0"/>
+              </w:rPr>
+              <w:t xml:space="preserve">0</w:t>
             </w:r>
           </w:p>
         </w:tc>
@@ -3066,33 +3206,42 @@
                 <w:rFonts w:ascii="Arial" w:cs="Arial" w:eastAsia="Arial" w:hAnsi="Arial"/>
               </w:rPr>
             </w:pPr>
-            <w:r>
-              <w:rPr>
-                <w:rFonts w:ascii="Arial" w:cs="Arial" w:eastAsia="Arial" w:hAnsi="Arial"/>
-                <w:rtl w:val="0"/>
-              </w:rPr>
-              <w:t xml:space="preserve">Incomplete</w:t>
-            </w:r>
-          </w:p>
-        </w:tc>
-        <w:tc>
-          <w:tcPr>
-            <w:shd w:fill="auto" w:val="clear"/>
-            <w:vAlign w:val="bottom"/>
-          </w:tcPr>
-          <w:p>
-            <w:pPr>
-              <w:widowControl w:val="1"/>
-              <w:rPr>
-                <w:rFonts w:ascii="Arial" w:cs="Arial" w:eastAsia="Arial" w:hAnsi="Arial"/>
-              </w:rPr>
-            </w:pPr>
-            <w:r>
-              <w:rPr>
-                <w:rFonts w:ascii="Arial" w:cs="Arial" w:eastAsia="Arial" w:hAnsi="Arial"/>
-                <w:rtl w:val="0"/>
-              </w:rPr>
-              <w:t xml:space="preserve">Alain Roberts, Dylan Sheaves</w:t>
+            <w:hyperlink r:id="rId17">
+              <w:r>
+                <w:rPr>
+                  <w:rFonts w:ascii="Arial" w:cs="Arial" w:eastAsia="Arial" w:hAnsi="Arial"/>
+                  <w:color w:val="1155cc"/>
+                  <w:u w:val="single"/>
+                  <w:rtl w:val="0"/>
+                </w:rPr>
+                <w:t xml:space="preserve">Complete</w:t>
+              </w:r>
+            </w:hyperlink>
+            <w:r>
+              <w:rPr>
+                <w:rtl w:val="0"/>
+              </w:rPr>
+            </w:r>
+          </w:p>
+        </w:tc>
+        <w:tc>
+          <w:tcPr>
+            <w:shd w:fill="auto" w:val="clear"/>
+            <w:vAlign w:val="bottom"/>
+          </w:tcPr>
+          <w:p>
+            <w:pPr>
+              <w:widowControl w:val="1"/>
+              <w:rPr>
+                <w:rFonts w:ascii="Arial" w:cs="Arial" w:eastAsia="Arial" w:hAnsi="Arial"/>
+              </w:rPr>
+            </w:pPr>
+            <w:r>
+              <w:rPr>
+                <w:rFonts w:ascii="Arial" w:cs="Arial" w:eastAsia="Arial" w:hAnsi="Arial"/>
+                <w:rtl w:val="0"/>
+              </w:rPr>
+              <w:t xml:space="preserve">Alain Roberts, Dylan Sheaves(Reviewer)</w:t>
             </w:r>
           </w:p>
         </w:tc>
@@ -3130,28 +3279,32 @@
             </w:pPr>
             <w:r>
               <w:rPr>
-                <w:rtl w:val="0"/>
-              </w:rPr>
-            </w:r>
-          </w:p>
-        </w:tc>
-        <w:tc>
-          <w:tcPr>
-            <w:shd w:fill="auto" w:val="clear"/>
-            <w:vAlign w:val="bottom"/>
-          </w:tcPr>
-          <w:p>
-            <w:pPr>
-              <w:widowControl w:val="1"/>
-              <w:spacing w:line="240" w:lineRule="auto"/>
-              <w:rPr>
-                <w:rFonts w:ascii="Arial" w:cs="Arial" w:eastAsia="Arial" w:hAnsi="Arial"/>
-              </w:rPr>
-            </w:pPr>
-            <w:r>
-              <w:rPr>
-                <w:rtl w:val="0"/>
-              </w:rPr>
+                <w:rFonts w:ascii="Arial" w:cs="Arial" w:eastAsia="Arial" w:hAnsi="Arial"/>
+                <w:rtl w:val="0"/>
+              </w:rPr>
+              <w:t xml:space="preserve">0.5</w:t>
+            </w:r>
+          </w:p>
+        </w:tc>
+        <w:tc>
+          <w:tcPr>
+            <w:shd w:fill="auto" w:val="clear"/>
+            <w:vAlign w:val="bottom"/>
+          </w:tcPr>
+          <w:p>
+            <w:pPr>
+              <w:widowControl w:val="1"/>
+              <w:spacing w:line="240" w:lineRule="auto"/>
+              <w:rPr>
+                <w:rFonts w:ascii="Arial" w:cs="Arial" w:eastAsia="Arial" w:hAnsi="Arial"/>
+              </w:rPr>
+            </w:pPr>
+            <w:r>
+              <w:rPr>
+                <w:rFonts w:ascii="Arial" w:cs="Arial" w:eastAsia="Arial" w:hAnsi="Arial"/>
+                <w:rtl w:val="0"/>
+              </w:rPr>
+              <w:t xml:space="preserve">0</w:t>
             </w:r>
           </w:p>
         </w:tc>
@@ -3197,7 +3350,7 @@
                 <w:rFonts w:ascii="Arial" w:cs="Arial" w:eastAsia="Arial" w:hAnsi="Arial"/>
                 <w:rtl w:val="0"/>
               </w:rPr>
-              <w:t xml:space="preserve">ReturnBookUI  Review</w:t>
+              <w:t xml:space="preserve">ReturnBookUI Review</w:t>
             </w:r>
           </w:p>
         </w:tc>
@@ -3235,34 +3388,43 @@
                 <w:rFonts w:ascii="Arial" w:cs="Arial" w:eastAsia="Arial" w:hAnsi="Arial"/>
               </w:rPr>
             </w:pPr>
-            <w:r>
-              <w:rPr>
-                <w:rFonts w:ascii="Arial" w:cs="Arial" w:eastAsia="Arial" w:hAnsi="Arial"/>
-                <w:rtl w:val="0"/>
-              </w:rPr>
-              <w:t xml:space="preserve">Incomplete</w:t>
-            </w:r>
-          </w:p>
-        </w:tc>
-        <w:tc>
-          <w:tcPr>
-            <w:shd w:fill="auto" w:val="clear"/>
-            <w:vAlign w:val="bottom"/>
-          </w:tcPr>
-          <w:p>
-            <w:pPr>
-              <w:widowControl w:val="1"/>
-              <w:spacing w:line="240" w:lineRule="auto"/>
-              <w:rPr>
-                <w:rFonts w:ascii="Arial" w:cs="Arial" w:eastAsia="Arial" w:hAnsi="Arial"/>
-              </w:rPr>
-            </w:pPr>
-            <w:r>
-              <w:rPr>
-                <w:rFonts w:ascii="Arial" w:cs="Arial" w:eastAsia="Arial" w:hAnsi="Arial"/>
-                <w:rtl w:val="0"/>
-              </w:rPr>
-              <w:t xml:space="preserve">Alain Roberts, Dylan Sheaves</w:t>
+            <w:hyperlink r:id="rId18">
+              <w:r>
+                <w:rPr>
+                  <w:rFonts w:ascii="Arial" w:cs="Arial" w:eastAsia="Arial" w:hAnsi="Arial"/>
+                  <w:color w:val="1155cc"/>
+                  <w:u w:val="single"/>
+                  <w:rtl w:val="0"/>
+                </w:rPr>
+                <w:t xml:space="preserve">Complete</w:t>
+              </w:r>
+            </w:hyperlink>
+            <w:r>
+              <w:rPr>
+                <w:rtl w:val="0"/>
+              </w:rPr>
+            </w:r>
+          </w:p>
+        </w:tc>
+        <w:tc>
+          <w:tcPr>
+            <w:shd w:fill="auto" w:val="clear"/>
+            <w:vAlign w:val="bottom"/>
+          </w:tcPr>
+          <w:p>
+            <w:pPr>
+              <w:widowControl w:val="1"/>
+              <w:spacing w:line="240" w:lineRule="auto"/>
+              <w:rPr>
+                <w:rFonts w:ascii="Arial" w:cs="Arial" w:eastAsia="Arial" w:hAnsi="Arial"/>
+              </w:rPr>
+            </w:pPr>
+            <w:r>
+              <w:rPr>
+                <w:rFonts w:ascii="Arial" w:cs="Arial" w:eastAsia="Arial" w:hAnsi="Arial"/>
+                <w:rtl w:val="0"/>
+              </w:rPr>
+              <w:t xml:space="preserve">Alain Roberts, Dylan Sheaves (Reviewer)</w:t>
             </w:r>
           </w:p>
         </w:tc>
@@ -3300,28 +3462,32 @@
             </w:pPr>
             <w:r>
               <w:rPr>
-                <w:rtl w:val="0"/>
-              </w:rPr>
-            </w:r>
-          </w:p>
-        </w:tc>
-        <w:tc>
-          <w:tcPr>
-            <w:shd w:fill="auto" w:val="clear"/>
-            <w:vAlign w:val="bottom"/>
-          </w:tcPr>
-          <w:p>
-            <w:pPr>
-              <w:widowControl w:val="1"/>
-              <w:spacing w:line="240" w:lineRule="auto"/>
-              <w:rPr>
-                <w:rFonts w:ascii="Arial" w:cs="Arial" w:eastAsia="Arial" w:hAnsi="Arial"/>
-              </w:rPr>
-            </w:pPr>
-            <w:r>
-              <w:rPr>
-                <w:rtl w:val="0"/>
-              </w:rPr>
+                <w:rFonts w:ascii="Arial" w:cs="Arial" w:eastAsia="Arial" w:hAnsi="Arial"/>
+                <w:rtl w:val="0"/>
+              </w:rPr>
+              <w:t xml:space="preserve">0.5</w:t>
+            </w:r>
+          </w:p>
+        </w:tc>
+        <w:tc>
+          <w:tcPr>
+            <w:shd w:fill="auto" w:val="clear"/>
+            <w:vAlign w:val="bottom"/>
+          </w:tcPr>
+          <w:p>
+            <w:pPr>
+              <w:widowControl w:val="1"/>
+              <w:spacing w:line="240" w:lineRule="auto"/>
+              <w:rPr>
+                <w:rFonts w:ascii="Arial" w:cs="Arial" w:eastAsia="Arial" w:hAnsi="Arial"/>
+              </w:rPr>
+            </w:pPr>
+            <w:r>
+              <w:rPr>
+                <w:rFonts w:ascii="Arial" w:cs="Arial" w:eastAsia="Arial" w:hAnsi="Arial"/>
+                <w:rtl w:val="0"/>
+              </w:rPr>
+              <w:t xml:space="preserve">0</w:t>
             </w:r>
           </w:p>
         </w:tc>
@@ -3405,33 +3571,42 @@
                 <w:rFonts w:ascii="Arial" w:cs="Arial" w:eastAsia="Arial" w:hAnsi="Arial"/>
               </w:rPr>
             </w:pPr>
-            <w:r>
-              <w:rPr>
-                <w:rFonts w:ascii="Arial" w:cs="Arial" w:eastAsia="Arial" w:hAnsi="Arial"/>
-                <w:rtl w:val="0"/>
-              </w:rPr>
-              <w:t xml:space="preserve">Incomplete</w:t>
-            </w:r>
-          </w:p>
-        </w:tc>
-        <w:tc>
-          <w:tcPr>
-            <w:shd w:fill="auto" w:val="clear"/>
-            <w:vAlign w:val="bottom"/>
-          </w:tcPr>
-          <w:p>
-            <w:pPr>
-              <w:widowControl w:val="1"/>
-              <w:rPr>
-                <w:rFonts w:ascii="Arial" w:cs="Arial" w:eastAsia="Arial" w:hAnsi="Arial"/>
-              </w:rPr>
-            </w:pPr>
-            <w:r>
-              <w:rPr>
-                <w:rFonts w:ascii="Arial" w:cs="Arial" w:eastAsia="Arial" w:hAnsi="Arial"/>
-                <w:rtl w:val="0"/>
-              </w:rPr>
-              <w:t xml:space="preserve">Alain Roberts, Dylan Sheaves</w:t>
+            <w:hyperlink r:id="rId19">
+              <w:r>
+                <w:rPr>
+                  <w:rFonts w:ascii="Arial" w:cs="Arial" w:eastAsia="Arial" w:hAnsi="Arial"/>
+                  <w:color w:val="1155cc"/>
+                  <w:u w:val="single"/>
+                  <w:rtl w:val="0"/>
+                </w:rPr>
+                <w:t xml:space="preserve">Complete</w:t>
+              </w:r>
+            </w:hyperlink>
+            <w:r>
+              <w:rPr>
+                <w:rtl w:val="0"/>
+              </w:rPr>
+            </w:r>
+          </w:p>
+        </w:tc>
+        <w:tc>
+          <w:tcPr>
+            <w:shd w:fill="auto" w:val="clear"/>
+            <w:vAlign w:val="bottom"/>
+          </w:tcPr>
+          <w:p>
+            <w:pPr>
+              <w:widowControl w:val="1"/>
+              <w:rPr>
+                <w:rFonts w:ascii="Arial" w:cs="Arial" w:eastAsia="Arial" w:hAnsi="Arial"/>
+              </w:rPr>
+            </w:pPr>
+            <w:r>
+              <w:rPr>
+                <w:rFonts w:ascii="Arial" w:cs="Arial" w:eastAsia="Arial" w:hAnsi="Arial"/>
+                <w:rtl w:val="0"/>
+              </w:rPr>
+              <w:t xml:space="preserve">Alain Roberts, Dylan Sheaves(reviewer)</w:t>
             </w:r>
           </w:p>
         </w:tc>
@@ -3469,28 +3644,32 @@
             </w:pPr>
             <w:r>
               <w:rPr>
-                <w:rtl w:val="0"/>
-              </w:rPr>
-            </w:r>
-          </w:p>
-        </w:tc>
-        <w:tc>
-          <w:tcPr>
-            <w:shd w:fill="auto" w:val="clear"/>
-            <w:vAlign w:val="bottom"/>
-          </w:tcPr>
-          <w:p>
-            <w:pPr>
-              <w:widowControl w:val="1"/>
-              <w:spacing w:line="240" w:lineRule="auto"/>
-              <w:rPr>
-                <w:rFonts w:ascii="Arial" w:cs="Arial" w:eastAsia="Arial" w:hAnsi="Arial"/>
-              </w:rPr>
-            </w:pPr>
-            <w:r>
-              <w:rPr>
-                <w:rtl w:val="0"/>
-              </w:rPr>
+                <w:rFonts w:ascii="Arial" w:cs="Arial" w:eastAsia="Arial" w:hAnsi="Arial"/>
+                <w:rtl w:val="0"/>
+              </w:rPr>
+              <w:t xml:space="preserve">1</w:t>
+            </w:r>
+          </w:p>
+        </w:tc>
+        <w:tc>
+          <w:tcPr>
+            <w:shd w:fill="auto" w:val="clear"/>
+            <w:vAlign w:val="bottom"/>
+          </w:tcPr>
+          <w:p>
+            <w:pPr>
+              <w:widowControl w:val="1"/>
+              <w:spacing w:line="240" w:lineRule="auto"/>
+              <w:rPr>
+                <w:rFonts w:ascii="Arial" w:cs="Arial" w:eastAsia="Arial" w:hAnsi="Arial"/>
+              </w:rPr>
+            </w:pPr>
+            <w:r>
+              <w:rPr>
+                <w:rFonts w:ascii="Arial" w:cs="Arial" w:eastAsia="Arial" w:hAnsi="Arial"/>
+                <w:rtl w:val="0"/>
+              </w:rPr>
+              <w:t xml:space="preserve">0</w:t>
             </w:r>
           </w:p>
         </w:tc>
@@ -3573,12 +3752,21 @@
                 <w:rFonts w:ascii="Arial" w:cs="Arial" w:eastAsia="Arial" w:hAnsi="Arial"/>
               </w:rPr>
             </w:pPr>
-            <w:r>
-              <w:rPr>
-                <w:rFonts w:ascii="Arial" w:cs="Arial" w:eastAsia="Arial" w:hAnsi="Arial"/>
-                <w:rtl w:val="0"/>
-              </w:rPr>
-              <w:t xml:space="preserve">Incomplete</w:t>
+            <w:hyperlink r:id="rId20">
+              <w:r>
+                <w:rPr>
+                  <w:rFonts w:ascii="Arial" w:cs="Arial" w:eastAsia="Arial" w:hAnsi="Arial"/>
+                  <w:color w:val="1155cc"/>
+                  <w:u w:val="single"/>
+                  <w:rtl w:val="0"/>
+                </w:rPr>
+                <w:t xml:space="preserve">Complete</w:t>
+              </w:r>
+            </w:hyperlink>
+            <w:r>
+              <w:rPr>
+                <w:rtl w:val="0"/>
+              </w:rPr>
             </w:r>
           </w:p>
         </w:tc>
@@ -3635,27 +3823,31 @@
             </w:pPr>
             <w:r>
               <w:rPr>
-                <w:rtl w:val="0"/>
-              </w:rPr>
-            </w:r>
-          </w:p>
-        </w:tc>
-        <w:tc>
-          <w:tcPr>
-            <w:shd w:fill="auto" w:val="clear"/>
-            <w:vAlign w:val="bottom"/>
-          </w:tcPr>
-          <w:p>
-            <w:pPr>
-              <w:widowControl w:val="1"/>
-              <w:rPr>
-                <w:rFonts w:ascii="Arial" w:cs="Arial" w:eastAsia="Arial" w:hAnsi="Arial"/>
-              </w:rPr>
-            </w:pPr>
-            <w:r>
-              <w:rPr>
-                <w:rtl w:val="0"/>
-              </w:rPr>
+                <w:rFonts w:ascii="Arial" w:cs="Arial" w:eastAsia="Arial" w:hAnsi="Arial"/>
+                <w:rtl w:val="0"/>
+              </w:rPr>
+              <w:t xml:space="preserve">0.5</w:t>
+            </w:r>
+          </w:p>
+        </w:tc>
+        <w:tc>
+          <w:tcPr>
+            <w:shd w:fill="auto" w:val="clear"/>
+            <w:vAlign w:val="bottom"/>
+          </w:tcPr>
+          <w:p>
+            <w:pPr>
+              <w:widowControl w:val="1"/>
+              <w:rPr>
+                <w:rFonts w:ascii="Arial" w:cs="Arial" w:eastAsia="Arial" w:hAnsi="Arial"/>
+              </w:rPr>
+            </w:pPr>
+            <w:r>
+              <w:rPr>
+                <w:rFonts w:ascii="Arial" w:cs="Arial" w:eastAsia="Arial" w:hAnsi="Arial"/>
+                <w:rtl w:val="0"/>
+              </w:rPr>
+              <w:t xml:space="preserve">00</w:t>
             </w:r>
           </w:p>
         </w:tc>
@@ -3738,33 +3930,42 @@
                 <w:rFonts w:ascii="Arial" w:cs="Arial" w:eastAsia="Arial" w:hAnsi="Arial"/>
               </w:rPr>
             </w:pPr>
-            <w:r>
-              <w:rPr>
-                <w:rFonts w:ascii="Arial" w:cs="Arial" w:eastAsia="Arial" w:hAnsi="Arial"/>
-                <w:rtl w:val="0"/>
-              </w:rPr>
-              <w:t xml:space="preserve">Incomplete</w:t>
-            </w:r>
-          </w:p>
-        </w:tc>
-        <w:tc>
-          <w:tcPr>
-            <w:shd w:fill="auto" w:val="clear"/>
-            <w:vAlign w:val="bottom"/>
-          </w:tcPr>
-          <w:p>
-            <w:pPr>
-              <w:widowControl w:val="1"/>
-              <w:rPr>
-                <w:rFonts w:ascii="Arial" w:cs="Arial" w:eastAsia="Arial" w:hAnsi="Arial"/>
-              </w:rPr>
-            </w:pPr>
-            <w:r>
-              <w:rPr>
-                <w:rFonts w:ascii="Arial" w:cs="Arial" w:eastAsia="Arial" w:hAnsi="Arial"/>
-                <w:rtl w:val="0"/>
-              </w:rPr>
-              <w:t xml:space="preserve">Dylan Sheaves, Tim Pickard</w:t>
+            <w:hyperlink r:id="rId21">
+              <w:r>
+                <w:rPr>
+                  <w:rFonts w:ascii="Arial" w:cs="Arial" w:eastAsia="Arial" w:hAnsi="Arial"/>
+                  <w:color w:val="1155cc"/>
+                  <w:u w:val="single"/>
+                  <w:rtl w:val="0"/>
+                </w:rPr>
+                <w:t xml:space="preserve">Complete</w:t>
+              </w:r>
+            </w:hyperlink>
+            <w:r>
+              <w:rPr>
+                <w:rtl w:val="0"/>
+              </w:rPr>
+            </w:r>
+          </w:p>
+        </w:tc>
+        <w:tc>
+          <w:tcPr>
+            <w:shd w:fill="auto" w:val="clear"/>
+            <w:vAlign w:val="bottom"/>
+          </w:tcPr>
+          <w:p>
+            <w:pPr>
+              <w:widowControl w:val="1"/>
+              <w:rPr>
+                <w:rFonts w:ascii="Arial" w:cs="Arial" w:eastAsia="Arial" w:hAnsi="Arial"/>
+              </w:rPr>
+            </w:pPr>
+            <w:r>
+              <w:rPr>
+                <w:rFonts w:ascii="Arial" w:cs="Arial" w:eastAsia="Arial" w:hAnsi="Arial"/>
+                <w:rtl w:val="0"/>
+              </w:rPr>
+              <w:t xml:space="preserve">Dylan Sheaves(Mediator), Tim Pickard (Reviewer)</w:t>
             </w:r>
           </w:p>
         </w:tc>
@@ -3800,27 +4001,31 @@
             </w:pPr>
             <w:r>
               <w:rPr>
-                <w:rtl w:val="0"/>
-              </w:rPr>
-            </w:r>
-          </w:p>
-        </w:tc>
-        <w:tc>
-          <w:tcPr>
-            <w:shd w:fill="auto" w:val="clear"/>
-            <w:vAlign w:val="bottom"/>
-          </w:tcPr>
-          <w:p>
-            <w:pPr>
-              <w:widowControl w:val="1"/>
-              <w:rPr>
-                <w:rFonts w:ascii="Arial" w:cs="Arial" w:eastAsia="Arial" w:hAnsi="Arial"/>
-              </w:rPr>
-            </w:pPr>
-            <w:r>
-              <w:rPr>
-                <w:rtl w:val="0"/>
-              </w:rPr>
+                <w:rFonts w:ascii="Arial" w:cs="Arial" w:eastAsia="Arial" w:hAnsi="Arial"/>
+                <w:rtl w:val="0"/>
+              </w:rPr>
+              <w:t xml:space="preserve">0.5</w:t>
+            </w:r>
+          </w:p>
+        </w:tc>
+        <w:tc>
+          <w:tcPr>
+            <w:shd w:fill="auto" w:val="clear"/>
+            <w:vAlign w:val="bottom"/>
+          </w:tcPr>
+          <w:p>
+            <w:pPr>
+              <w:widowControl w:val="1"/>
+              <w:rPr>
+                <w:rFonts w:ascii="Arial" w:cs="Arial" w:eastAsia="Arial" w:hAnsi="Arial"/>
+              </w:rPr>
+            </w:pPr>
+            <w:r>
+              <w:rPr>
+                <w:rFonts w:ascii="Arial" w:cs="Arial" w:eastAsia="Arial" w:hAnsi="Arial"/>
+                <w:rtl w:val="0"/>
+              </w:rPr>
+              <w:t xml:space="preserve">0</w:t>
             </w:r>
           </w:p>
         </w:tc>
@@ -3903,33 +4108,42 @@
                 <w:rFonts w:ascii="Arial" w:cs="Arial" w:eastAsia="Arial" w:hAnsi="Arial"/>
               </w:rPr>
             </w:pPr>
-            <w:r>
-              <w:rPr>
-                <w:rFonts w:ascii="Arial" w:cs="Arial" w:eastAsia="Arial" w:hAnsi="Arial"/>
-                <w:rtl w:val="0"/>
-              </w:rPr>
-              <w:t xml:space="preserve">Incomplete</w:t>
-            </w:r>
-          </w:p>
-        </w:tc>
-        <w:tc>
-          <w:tcPr>
-            <w:shd w:fill="auto" w:val="clear"/>
-            <w:vAlign w:val="bottom"/>
-          </w:tcPr>
-          <w:p>
-            <w:pPr>
-              <w:widowControl w:val="1"/>
-              <w:rPr>
-                <w:rFonts w:ascii="Arial" w:cs="Arial" w:eastAsia="Arial" w:hAnsi="Arial"/>
-              </w:rPr>
-            </w:pPr>
-            <w:r>
-              <w:rPr>
-                <w:rFonts w:ascii="Arial" w:cs="Arial" w:eastAsia="Arial" w:hAnsi="Arial"/>
-                <w:rtl w:val="0"/>
-              </w:rPr>
-              <w:t xml:space="preserve">Dylan Sheaves, Tim Pickard</w:t>
+            <w:hyperlink r:id="rId22">
+              <w:r>
+                <w:rPr>
+                  <w:rFonts w:ascii="Arial" w:cs="Arial" w:eastAsia="Arial" w:hAnsi="Arial"/>
+                  <w:color w:val="1155cc"/>
+                  <w:u w:val="single"/>
+                  <w:rtl w:val="0"/>
+                </w:rPr>
+                <w:t xml:space="preserve">Complete</w:t>
+              </w:r>
+            </w:hyperlink>
+            <w:r>
+              <w:rPr>
+                <w:rtl w:val="0"/>
+              </w:rPr>
+            </w:r>
+          </w:p>
+        </w:tc>
+        <w:tc>
+          <w:tcPr>
+            <w:shd w:fill="auto" w:val="clear"/>
+            <w:vAlign w:val="bottom"/>
+          </w:tcPr>
+          <w:p>
+            <w:pPr>
+              <w:widowControl w:val="1"/>
+              <w:rPr>
+                <w:rFonts w:ascii="Arial" w:cs="Arial" w:eastAsia="Arial" w:hAnsi="Arial"/>
+              </w:rPr>
+            </w:pPr>
+            <w:r>
+              <w:rPr>
+                <w:rFonts w:ascii="Arial" w:cs="Arial" w:eastAsia="Arial" w:hAnsi="Arial"/>
+                <w:rtl w:val="0"/>
+              </w:rPr>
+              <w:t xml:space="preserve">Dylan Sheaves(Mediator), Tim Pickard (Reviewer)</w:t>
             </w:r>
           </w:p>
         </w:tc>
@@ -3965,27 +4179,31 @@
             </w:pPr>
             <w:r>
               <w:rPr>
-                <w:rtl w:val="0"/>
-              </w:rPr>
-            </w:r>
-          </w:p>
-        </w:tc>
-        <w:tc>
-          <w:tcPr>
-            <w:shd w:fill="auto" w:val="clear"/>
-            <w:vAlign w:val="bottom"/>
-          </w:tcPr>
-          <w:p>
-            <w:pPr>
-              <w:widowControl w:val="1"/>
-              <w:rPr>
-                <w:rFonts w:ascii="Arial" w:cs="Arial" w:eastAsia="Arial" w:hAnsi="Arial"/>
-              </w:rPr>
-            </w:pPr>
-            <w:r>
-              <w:rPr>
-                <w:rtl w:val="0"/>
-              </w:rPr>
+                <w:rFonts w:ascii="Arial" w:cs="Arial" w:eastAsia="Arial" w:hAnsi="Arial"/>
+                <w:rtl w:val="0"/>
+              </w:rPr>
+              <w:t xml:space="preserve">0.2</w:t>
+            </w:r>
+          </w:p>
+        </w:tc>
+        <w:tc>
+          <w:tcPr>
+            <w:shd w:fill="auto" w:val="clear"/>
+            <w:vAlign w:val="bottom"/>
+          </w:tcPr>
+          <w:p>
+            <w:pPr>
+              <w:widowControl w:val="1"/>
+              <w:rPr>
+                <w:rFonts w:ascii="Arial" w:cs="Arial" w:eastAsia="Arial" w:hAnsi="Arial"/>
+              </w:rPr>
+            </w:pPr>
+            <w:r>
+              <w:rPr>
+                <w:rFonts w:ascii="Arial" w:cs="Arial" w:eastAsia="Arial" w:hAnsi="Arial"/>
+                <w:rtl w:val="0"/>
+              </w:rPr>
+              <w:t xml:space="preserve">0</w:t>
             </w:r>
           </w:p>
         </w:tc>
@@ -4068,33 +4286,42 @@
                 <w:rFonts w:ascii="Arial" w:cs="Arial" w:eastAsia="Arial" w:hAnsi="Arial"/>
               </w:rPr>
             </w:pPr>
-            <w:r>
-              <w:rPr>
-                <w:rFonts w:ascii="Arial" w:cs="Arial" w:eastAsia="Arial" w:hAnsi="Arial"/>
-                <w:rtl w:val="0"/>
-              </w:rPr>
-              <w:t xml:space="preserve">Incomplete</w:t>
-            </w:r>
-          </w:p>
-        </w:tc>
-        <w:tc>
-          <w:tcPr>
-            <w:shd w:fill="auto" w:val="clear"/>
-            <w:vAlign w:val="bottom"/>
-          </w:tcPr>
-          <w:p>
-            <w:pPr>
-              <w:widowControl w:val="1"/>
-              <w:rPr>
-                <w:rFonts w:ascii="Arial" w:cs="Arial" w:eastAsia="Arial" w:hAnsi="Arial"/>
-              </w:rPr>
-            </w:pPr>
-            <w:r>
-              <w:rPr>
-                <w:rFonts w:ascii="Arial" w:cs="Arial" w:eastAsia="Arial" w:hAnsi="Arial"/>
-                <w:rtl w:val="0"/>
-              </w:rPr>
-              <w:t xml:space="preserve">Dylan Sheaves, Tim Pickard</w:t>
+            <w:hyperlink r:id="rId23">
+              <w:r>
+                <w:rPr>
+                  <w:rFonts w:ascii="Arial" w:cs="Arial" w:eastAsia="Arial" w:hAnsi="Arial"/>
+                  <w:color w:val="1155cc"/>
+                  <w:u w:val="single"/>
+                  <w:rtl w:val="0"/>
+                </w:rPr>
+                <w:t xml:space="preserve">Complete</w:t>
+              </w:r>
+            </w:hyperlink>
+            <w:r>
+              <w:rPr>
+                <w:rtl w:val="0"/>
+              </w:rPr>
+            </w:r>
+          </w:p>
+        </w:tc>
+        <w:tc>
+          <w:tcPr>
+            <w:shd w:fill="auto" w:val="clear"/>
+            <w:vAlign w:val="bottom"/>
+          </w:tcPr>
+          <w:p>
+            <w:pPr>
+              <w:widowControl w:val="1"/>
+              <w:rPr>
+                <w:rFonts w:ascii="Arial" w:cs="Arial" w:eastAsia="Arial" w:hAnsi="Arial"/>
+              </w:rPr>
+            </w:pPr>
+            <w:r>
+              <w:rPr>
+                <w:rFonts w:ascii="Arial" w:cs="Arial" w:eastAsia="Arial" w:hAnsi="Arial"/>
+                <w:rtl w:val="0"/>
+              </w:rPr>
+              <w:t xml:space="preserve">Dylan Sheaves(Mediator), Tim Pickard (Reviewer)</w:t>
             </w:r>
           </w:p>
         </w:tc>
@@ -4130,27 +4357,31 @@
             </w:pPr>
             <w:r>
               <w:rPr>
-                <w:rtl w:val="0"/>
-              </w:rPr>
-            </w:r>
-          </w:p>
-        </w:tc>
-        <w:tc>
-          <w:tcPr>
-            <w:shd w:fill="auto" w:val="clear"/>
-            <w:vAlign w:val="bottom"/>
-          </w:tcPr>
-          <w:p>
-            <w:pPr>
-              <w:widowControl w:val="1"/>
-              <w:rPr>
-                <w:rFonts w:ascii="Arial" w:cs="Arial" w:eastAsia="Arial" w:hAnsi="Arial"/>
-              </w:rPr>
-            </w:pPr>
-            <w:r>
-              <w:rPr>
-                <w:rtl w:val="0"/>
-              </w:rPr>
+                <w:rFonts w:ascii="Arial" w:cs="Arial" w:eastAsia="Arial" w:hAnsi="Arial"/>
+                <w:rtl w:val="0"/>
+              </w:rPr>
+              <w:t xml:space="preserve">01</w:t>
+            </w:r>
+          </w:p>
+        </w:tc>
+        <w:tc>
+          <w:tcPr>
+            <w:shd w:fill="auto" w:val="clear"/>
+            <w:vAlign w:val="bottom"/>
+          </w:tcPr>
+          <w:p>
+            <w:pPr>
+              <w:widowControl w:val="1"/>
+              <w:rPr>
+                <w:rFonts w:ascii="Arial" w:cs="Arial" w:eastAsia="Arial" w:hAnsi="Arial"/>
+              </w:rPr>
+            </w:pPr>
+            <w:r>
+              <w:rPr>
+                <w:rFonts w:ascii="Arial" w:cs="Arial" w:eastAsia="Arial" w:hAnsi="Arial"/>
+                <w:rtl w:val="0"/>
+              </w:rPr>
+              <w:t xml:space="preserve">0</w:t>
             </w:r>
           </w:p>
         </w:tc>
@@ -4233,12 +4464,21 @@
                 <w:rFonts w:ascii="Arial" w:cs="Arial" w:eastAsia="Arial" w:hAnsi="Arial"/>
               </w:rPr>
             </w:pPr>
-            <w:r>
-              <w:rPr>
-                <w:rFonts w:ascii="Arial" w:cs="Arial" w:eastAsia="Arial" w:hAnsi="Arial"/>
-                <w:rtl w:val="0"/>
-              </w:rPr>
-              <w:t xml:space="preserve">Incomplete</w:t>
+            <w:hyperlink r:id="rId24">
+              <w:r>
+                <w:rPr>
+                  <w:rFonts w:ascii="Arial" w:cs="Arial" w:eastAsia="Arial" w:hAnsi="Arial"/>
+                  <w:color w:val="1155cc"/>
+                  <w:u w:val="single"/>
+                  <w:rtl w:val="0"/>
+                </w:rPr>
+                <w:t xml:space="preserve">Complete</w:t>
+              </w:r>
+            </w:hyperlink>
+            <w:r>
+              <w:rPr>
+                <w:rtl w:val="0"/>
+              </w:rPr>
             </w:r>
           </w:p>
         </w:tc>
@@ -4298,28 +4538,32 @@
             </w:pPr>
             <w:r>
               <w:rPr>
-                <w:rtl w:val="0"/>
-              </w:rPr>
-            </w:r>
-          </w:p>
-        </w:tc>
-        <w:tc>
-          <w:tcPr>
-            <w:shd w:fill="auto" w:val="clear"/>
-            <w:vAlign w:val="bottom"/>
-          </w:tcPr>
-          <w:p>
-            <w:pPr>
-              <w:widowControl w:val="1"/>
-              <w:spacing w:line="240" w:lineRule="auto"/>
-              <w:rPr>
-                <w:rFonts w:ascii="Arial" w:cs="Arial" w:eastAsia="Arial" w:hAnsi="Arial"/>
-              </w:rPr>
-            </w:pPr>
-            <w:r>
-              <w:rPr>
-                <w:rtl w:val="0"/>
-              </w:rPr>
+                <w:rFonts w:ascii="Arial" w:cs="Arial" w:eastAsia="Arial" w:hAnsi="Arial"/>
+                <w:rtl w:val="0"/>
+              </w:rPr>
+              <w:t xml:space="preserve">0.5</w:t>
+            </w:r>
+          </w:p>
+        </w:tc>
+        <w:tc>
+          <w:tcPr>
+            <w:shd w:fill="auto" w:val="clear"/>
+            <w:vAlign w:val="bottom"/>
+          </w:tcPr>
+          <w:p>
+            <w:pPr>
+              <w:widowControl w:val="1"/>
+              <w:spacing w:line="240" w:lineRule="auto"/>
+              <w:rPr>
+                <w:rFonts w:ascii="Arial" w:cs="Arial" w:eastAsia="Arial" w:hAnsi="Arial"/>
+              </w:rPr>
+            </w:pPr>
+            <w:r>
+              <w:rPr>
+                <w:rFonts w:ascii="Arial" w:cs="Arial" w:eastAsia="Arial" w:hAnsi="Arial"/>
+                <w:rtl w:val="0"/>
+              </w:rPr>
+              <w:t xml:space="preserve">0</w:t>
             </w:r>
           </w:p>
         </w:tc>
@@ -4402,12 +4646,21 @@
                 <w:rFonts w:ascii="Arial" w:cs="Arial" w:eastAsia="Arial" w:hAnsi="Arial"/>
               </w:rPr>
             </w:pPr>
-            <w:r>
-              <w:rPr>
-                <w:rFonts w:ascii="Arial" w:cs="Arial" w:eastAsia="Arial" w:hAnsi="Arial"/>
-                <w:rtl w:val="0"/>
-              </w:rPr>
-              <w:t xml:space="preserve">Incomplete</w:t>
+            <w:hyperlink r:id="rId25">
+              <w:r>
+                <w:rPr>
+                  <w:rFonts w:ascii="Arial" w:cs="Arial" w:eastAsia="Arial" w:hAnsi="Arial"/>
+                  <w:color w:val="1155cc"/>
+                  <w:u w:val="single"/>
+                  <w:rtl w:val="0"/>
+                </w:rPr>
+                <w:t xml:space="preserve">Complete</w:t>
+              </w:r>
+            </w:hyperlink>
+            <w:r>
+              <w:rPr>
+                <w:rtl w:val="0"/>
+              </w:rPr>
             </w:r>
           </w:p>
         </w:tc>
@@ -4467,28 +4720,32 @@
             </w:pPr>
             <w:r>
               <w:rPr>
-                <w:rtl w:val="0"/>
-              </w:rPr>
-            </w:r>
-          </w:p>
-        </w:tc>
-        <w:tc>
-          <w:tcPr>
-            <w:shd w:fill="auto" w:val="clear"/>
-            <w:vAlign w:val="bottom"/>
-          </w:tcPr>
-          <w:p>
-            <w:pPr>
-              <w:widowControl w:val="1"/>
-              <w:spacing w:line="240" w:lineRule="auto"/>
-              <w:rPr>
-                <w:rFonts w:ascii="Arial" w:cs="Arial" w:eastAsia="Arial" w:hAnsi="Arial"/>
-              </w:rPr>
-            </w:pPr>
-            <w:r>
-              <w:rPr>
-                <w:rtl w:val="0"/>
-              </w:rPr>
+                <w:rFonts w:ascii="Arial" w:cs="Arial" w:eastAsia="Arial" w:hAnsi="Arial"/>
+                <w:rtl w:val="0"/>
+              </w:rPr>
+              <w:t xml:space="preserve">0.75</w:t>
+            </w:r>
+          </w:p>
+        </w:tc>
+        <w:tc>
+          <w:tcPr>
+            <w:shd w:fill="auto" w:val="clear"/>
+            <w:vAlign w:val="bottom"/>
+          </w:tcPr>
+          <w:p>
+            <w:pPr>
+              <w:widowControl w:val="1"/>
+              <w:spacing w:line="240" w:lineRule="auto"/>
+              <w:rPr>
+                <w:rFonts w:ascii="Arial" w:cs="Arial" w:eastAsia="Arial" w:hAnsi="Arial"/>
+              </w:rPr>
+            </w:pPr>
+            <w:r>
+              <w:rPr>
+                <w:rFonts w:ascii="Arial" w:cs="Arial" w:eastAsia="Arial" w:hAnsi="Arial"/>
+                <w:rtl w:val="0"/>
+              </w:rPr>
+              <w:t xml:space="preserve">0</w:t>
             </w:r>
           </w:p>
         </w:tc>
@@ -4571,12 +4828,21 @@
                 <w:rFonts w:ascii="Arial" w:cs="Arial" w:eastAsia="Arial" w:hAnsi="Arial"/>
               </w:rPr>
             </w:pPr>
-            <w:r>
-              <w:rPr>
-                <w:rFonts w:ascii="Arial" w:cs="Arial" w:eastAsia="Arial" w:hAnsi="Arial"/>
-                <w:rtl w:val="0"/>
-              </w:rPr>
-              <w:t xml:space="preserve">Incomplete</w:t>
+            <w:hyperlink r:id="rId26">
+              <w:r>
+                <w:rPr>
+                  <w:rFonts w:ascii="Arial" w:cs="Arial" w:eastAsia="Arial" w:hAnsi="Arial"/>
+                  <w:color w:val="1155cc"/>
+                  <w:u w:val="single"/>
+                  <w:rtl w:val="0"/>
+                </w:rPr>
+                <w:t xml:space="preserve">Complete</w:t>
+              </w:r>
+            </w:hyperlink>
+            <w:r>
+              <w:rPr>
+                <w:rtl w:val="0"/>
+              </w:rPr>
             </w:r>
           </w:p>
         </w:tc>
@@ -4636,28 +4902,32 @@
             </w:pPr>
             <w:r>
               <w:rPr>
-                <w:rtl w:val="0"/>
-              </w:rPr>
-            </w:r>
-          </w:p>
-        </w:tc>
-        <w:tc>
-          <w:tcPr>
-            <w:shd w:fill="auto" w:val="clear"/>
-            <w:vAlign w:val="bottom"/>
-          </w:tcPr>
-          <w:p>
-            <w:pPr>
-              <w:widowControl w:val="1"/>
-              <w:spacing w:line="240" w:lineRule="auto"/>
-              <w:rPr>
-                <w:rFonts w:ascii="Arial" w:cs="Arial" w:eastAsia="Arial" w:hAnsi="Arial"/>
-              </w:rPr>
-            </w:pPr>
-            <w:r>
-              <w:rPr>
-                <w:rtl w:val="0"/>
-              </w:rPr>
+                <w:rFonts w:ascii="Arial" w:cs="Arial" w:eastAsia="Arial" w:hAnsi="Arial"/>
+                <w:rtl w:val="0"/>
+              </w:rPr>
+              <w:t xml:space="preserve">0.5</w:t>
+            </w:r>
+          </w:p>
+        </w:tc>
+        <w:tc>
+          <w:tcPr>
+            <w:shd w:fill="auto" w:val="clear"/>
+            <w:vAlign w:val="bottom"/>
+          </w:tcPr>
+          <w:p>
+            <w:pPr>
+              <w:widowControl w:val="1"/>
+              <w:spacing w:line="240" w:lineRule="auto"/>
+              <w:rPr>
+                <w:rFonts w:ascii="Arial" w:cs="Arial" w:eastAsia="Arial" w:hAnsi="Arial"/>
+              </w:rPr>
+            </w:pPr>
+            <w:r>
+              <w:rPr>
+                <w:rFonts w:ascii="Arial" w:cs="Arial" w:eastAsia="Arial" w:hAnsi="Arial"/>
+                <w:rtl w:val="0"/>
+              </w:rPr>
+              <w:t xml:space="preserve">0</w:t>
             </w:r>
           </w:p>
         </w:tc>
@@ -4702,7 +4972,7 @@
                 <w:rFonts w:ascii="Arial" w:cs="Arial" w:eastAsia="Arial" w:hAnsi="Arial"/>
                 <w:rtl w:val="0"/>
               </w:rPr>
-              <w:t xml:space="preserve">ReturnBookUI  Merge</w:t>
+              <w:t xml:space="preserve">ReturnBookUI Merge</w:t>
             </w:r>
           </w:p>
         </w:tc>
@@ -4740,12 +5010,21 @@
                 <w:rFonts w:ascii="Arial" w:cs="Arial" w:eastAsia="Arial" w:hAnsi="Arial"/>
               </w:rPr>
             </w:pPr>
-            <w:r>
-              <w:rPr>
-                <w:rFonts w:ascii="Arial" w:cs="Arial" w:eastAsia="Arial" w:hAnsi="Arial"/>
-                <w:rtl w:val="0"/>
-              </w:rPr>
-              <w:t xml:space="preserve">Incomplete</w:t>
+            <w:hyperlink r:id="rId27">
+              <w:r>
+                <w:rPr>
+                  <w:rFonts w:ascii="Arial" w:cs="Arial" w:eastAsia="Arial" w:hAnsi="Arial"/>
+                  <w:color w:val="1155cc"/>
+                  <w:u w:val="single"/>
+                  <w:rtl w:val="0"/>
+                </w:rPr>
+                <w:t xml:space="preserve">Complete</w:t>
+              </w:r>
+            </w:hyperlink>
+            <w:r>
+              <w:rPr>
+                <w:rtl w:val="0"/>
+              </w:rPr>
             </w:r>
           </w:p>
         </w:tc>
@@ -4805,28 +5084,32 @@
             </w:pPr>
             <w:r>
               <w:rPr>
-                <w:rtl w:val="0"/>
-              </w:rPr>
-            </w:r>
-          </w:p>
-        </w:tc>
-        <w:tc>
-          <w:tcPr>
-            <w:shd w:fill="auto" w:val="clear"/>
-            <w:vAlign w:val="bottom"/>
-          </w:tcPr>
-          <w:p>
-            <w:pPr>
-              <w:widowControl w:val="1"/>
-              <w:spacing w:line="240" w:lineRule="auto"/>
-              <w:rPr>
-                <w:rFonts w:ascii="Arial" w:cs="Arial" w:eastAsia="Arial" w:hAnsi="Arial"/>
-              </w:rPr>
-            </w:pPr>
-            <w:r>
-              <w:rPr>
-                <w:rtl w:val="0"/>
-              </w:rPr>
+                <w:rFonts w:ascii="Arial" w:cs="Arial" w:eastAsia="Arial" w:hAnsi="Arial"/>
+                <w:rtl w:val="0"/>
+              </w:rPr>
+              <w:t xml:space="preserve">0.5</w:t>
+            </w:r>
+          </w:p>
+        </w:tc>
+        <w:tc>
+          <w:tcPr>
+            <w:shd w:fill="auto" w:val="clear"/>
+            <w:vAlign w:val="bottom"/>
+          </w:tcPr>
+          <w:p>
+            <w:pPr>
+              <w:widowControl w:val="1"/>
+              <w:spacing w:line="240" w:lineRule="auto"/>
+              <w:rPr>
+                <w:rFonts w:ascii="Arial" w:cs="Arial" w:eastAsia="Arial" w:hAnsi="Arial"/>
+              </w:rPr>
+            </w:pPr>
+            <w:r>
+              <w:rPr>
+                <w:rFonts w:ascii="Arial" w:cs="Arial" w:eastAsia="Arial" w:hAnsi="Arial"/>
+                <w:rtl w:val="0"/>
+              </w:rPr>
+              <w:t xml:space="preserve">0</w:t>
             </w:r>
           </w:p>
         </w:tc>
@@ -4909,12 +5192,21 @@
                 <w:rFonts w:ascii="Arial" w:cs="Arial" w:eastAsia="Arial" w:hAnsi="Arial"/>
               </w:rPr>
             </w:pPr>
-            <w:r>
-              <w:rPr>
-                <w:rFonts w:ascii="Arial" w:cs="Arial" w:eastAsia="Arial" w:hAnsi="Arial"/>
-                <w:rtl w:val="0"/>
-              </w:rPr>
-              <w:t xml:space="preserve">Incomplete</w:t>
+            <w:hyperlink r:id="rId28">
+              <w:r>
+                <w:rPr>
+                  <w:rFonts w:ascii="Arial" w:cs="Arial" w:eastAsia="Arial" w:hAnsi="Arial"/>
+                  <w:color w:val="1155cc"/>
+                  <w:u w:val="single"/>
+                  <w:rtl w:val="0"/>
+                </w:rPr>
+                <w:t xml:space="preserve">Complete</w:t>
+              </w:r>
+            </w:hyperlink>
+            <w:r>
+              <w:rPr>
+                <w:rtl w:val="0"/>
+              </w:rPr>
             </w:r>
           </w:p>
         </w:tc>
@@ -4974,28 +5266,32 @@
             </w:pPr>
             <w:r>
               <w:rPr>
-                <w:rtl w:val="0"/>
-              </w:rPr>
-            </w:r>
-          </w:p>
-        </w:tc>
-        <w:tc>
-          <w:tcPr>
-            <w:shd w:fill="auto" w:val="clear"/>
-            <w:vAlign w:val="bottom"/>
-          </w:tcPr>
-          <w:p>
-            <w:pPr>
-              <w:widowControl w:val="1"/>
-              <w:spacing w:line="240" w:lineRule="auto"/>
-              <w:rPr>
-                <w:rFonts w:ascii="Arial" w:cs="Arial" w:eastAsia="Arial" w:hAnsi="Arial"/>
-              </w:rPr>
-            </w:pPr>
-            <w:r>
-              <w:rPr>
-                <w:rtl w:val="0"/>
-              </w:rPr>
+                <w:rFonts w:ascii="Arial" w:cs="Arial" w:eastAsia="Arial" w:hAnsi="Arial"/>
+                <w:rtl w:val="0"/>
+              </w:rPr>
+              <w:t xml:space="preserve">0.5</w:t>
+            </w:r>
+          </w:p>
+        </w:tc>
+        <w:tc>
+          <w:tcPr>
+            <w:shd w:fill="auto" w:val="clear"/>
+            <w:vAlign w:val="bottom"/>
+          </w:tcPr>
+          <w:p>
+            <w:pPr>
+              <w:widowControl w:val="1"/>
+              <w:spacing w:line="240" w:lineRule="auto"/>
+              <w:rPr>
+                <w:rFonts w:ascii="Arial" w:cs="Arial" w:eastAsia="Arial" w:hAnsi="Arial"/>
+              </w:rPr>
+            </w:pPr>
+            <w:r>
+              <w:rPr>
+                <w:rFonts w:ascii="Arial" w:cs="Arial" w:eastAsia="Arial" w:hAnsi="Arial"/>
+                <w:rtl w:val="0"/>
+              </w:rPr>
+              <w:t xml:space="preserve">0</w:t>
             </w:r>
           </w:p>
         </w:tc>
@@ -5078,12 +5374,21 @@
                 <w:rFonts w:ascii="Arial" w:cs="Arial" w:eastAsia="Arial" w:hAnsi="Arial"/>
               </w:rPr>
             </w:pPr>
-            <w:r>
-              <w:rPr>
-                <w:rFonts w:ascii="Arial" w:cs="Arial" w:eastAsia="Arial" w:hAnsi="Arial"/>
-                <w:rtl w:val="0"/>
-              </w:rPr>
-              <w:t xml:space="preserve">Incomplete</w:t>
+            <w:hyperlink r:id="rId29">
+              <w:r>
+                <w:rPr>
+                  <w:rFonts w:ascii="Arial" w:cs="Arial" w:eastAsia="Arial" w:hAnsi="Arial"/>
+                  <w:color w:val="1155cc"/>
+                  <w:u w:val="single"/>
+                  <w:rtl w:val="0"/>
+                </w:rPr>
+                <w:t xml:space="preserve">Complete</w:t>
+              </w:r>
+            </w:hyperlink>
+            <w:r>
+              <w:rPr>
+                <w:rtl w:val="0"/>
+              </w:rPr>
             </w:r>
           </w:p>
         </w:tc>
@@ -5142,28 +5447,32 @@
             </w:pPr>
             <w:r>
               <w:rPr>
-                <w:rtl w:val="0"/>
-              </w:rPr>
-            </w:r>
-          </w:p>
-        </w:tc>
-        <w:tc>
-          <w:tcPr>
-            <w:shd w:fill="auto" w:val="clear"/>
-            <w:vAlign w:val="bottom"/>
-          </w:tcPr>
-          <w:p>
-            <w:pPr>
-              <w:widowControl w:val="1"/>
-              <w:spacing w:line="240" w:lineRule="auto"/>
-              <w:rPr>
-                <w:rFonts w:ascii="Arial" w:cs="Arial" w:eastAsia="Arial" w:hAnsi="Arial"/>
-              </w:rPr>
-            </w:pPr>
-            <w:r>
-              <w:rPr>
-                <w:rtl w:val="0"/>
-              </w:rPr>
+                <w:rFonts w:ascii="Arial" w:cs="Arial" w:eastAsia="Arial" w:hAnsi="Arial"/>
+                <w:rtl w:val="0"/>
+              </w:rPr>
+              <w:t xml:space="preserve">0.5</w:t>
+            </w:r>
+          </w:p>
+        </w:tc>
+        <w:tc>
+          <w:tcPr>
+            <w:shd w:fill="auto" w:val="clear"/>
+            <w:vAlign w:val="bottom"/>
+          </w:tcPr>
+          <w:p>
+            <w:pPr>
+              <w:widowControl w:val="1"/>
+              <w:spacing w:line="240" w:lineRule="auto"/>
+              <w:rPr>
+                <w:rFonts w:ascii="Arial" w:cs="Arial" w:eastAsia="Arial" w:hAnsi="Arial"/>
+              </w:rPr>
+            </w:pPr>
+            <w:r>
+              <w:rPr>
+                <w:rFonts w:ascii="Arial" w:cs="Arial" w:eastAsia="Arial" w:hAnsi="Arial"/>
+                <w:rtl w:val="0"/>
+              </w:rPr>
+              <w:t xml:space="preserve">0</w:t>
             </w:r>
           </w:p>
         </w:tc>
@@ -5246,12 +5555,21 @@
                 <w:rFonts w:ascii="Arial" w:cs="Arial" w:eastAsia="Arial" w:hAnsi="Arial"/>
               </w:rPr>
             </w:pPr>
-            <w:r>
-              <w:rPr>
-                <w:rFonts w:ascii="Arial" w:cs="Arial" w:eastAsia="Arial" w:hAnsi="Arial"/>
-                <w:rtl w:val="0"/>
-              </w:rPr>
-              <w:t xml:space="preserve">Incomplete</w:t>
+            <w:hyperlink r:id="rId30">
+              <w:r>
+                <w:rPr>
+                  <w:rFonts w:ascii="Arial" w:cs="Arial" w:eastAsia="Arial" w:hAnsi="Arial"/>
+                  <w:color w:val="1155cc"/>
+                  <w:u w:val="single"/>
+                  <w:rtl w:val="0"/>
+                </w:rPr>
+                <w:t xml:space="preserve">Complete</w:t>
+              </w:r>
+            </w:hyperlink>
+            <w:r>
+              <w:rPr>
+                <w:rtl w:val="0"/>
+              </w:rPr>
             </w:r>
           </w:p>
         </w:tc>
@@ -5310,28 +5628,32 @@
             </w:pPr>
             <w:r>
               <w:rPr>
-                <w:rtl w:val="0"/>
-              </w:rPr>
-            </w:r>
-          </w:p>
-        </w:tc>
-        <w:tc>
-          <w:tcPr>
-            <w:shd w:fill="auto" w:val="clear"/>
-            <w:vAlign w:val="bottom"/>
-          </w:tcPr>
-          <w:p>
-            <w:pPr>
-              <w:widowControl w:val="1"/>
-              <w:spacing w:line="240" w:lineRule="auto"/>
-              <w:rPr>
-                <w:rFonts w:ascii="Arial" w:cs="Arial" w:eastAsia="Arial" w:hAnsi="Arial"/>
-              </w:rPr>
-            </w:pPr>
-            <w:r>
-              <w:rPr>
-                <w:rtl w:val="0"/>
-              </w:rPr>
+                <w:rFonts w:ascii="Arial" w:cs="Arial" w:eastAsia="Arial" w:hAnsi="Arial"/>
+                <w:rtl w:val="0"/>
+              </w:rPr>
+              <w:t xml:space="preserve">0.5</w:t>
+            </w:r>
+          </w:p>
+        </w:tc>
+        <w:tc>
+          <w:tcPr>
+            <w:shd w:fill="auto" w:val="clear"/>
+            <w:vAlign w:val="bottom"/>
+          </w:tcPr>
+          <w:p>
+            <w:pPr>
+              <w:widowControl w:val="1"/>
+              <w:spacing w:line="240" w:lineRule="auto"/>
+              <w:rPr>
+                <w:rFonts w:ascii="Arial" w:cs="Arial" w:eastAsia="Arial" w:hAnsi="Arial"/>
+              </w:rPr>
+            </w:pPr>
+            <w:r>
+              <w:rPr>
+                <w:rFonts w:ascii="Arial" w:cs="Arial" w:eastAsia="Arial" w:hAnsi="Arial"/>
+                <w:rtl w:val="0"/>
+              </w:rPr>
+              <w:t xml:space="preserve">0</w:t>
             </w:r>
           </w:p>
         </w:tc>
@@ -5414,12 +5736,21 @@
                 <w:rFonts w:ascii="Arial" w:cs="Arial" w:eastAsia="Arial" w:hAnsi="Arial"/>
               </w:rPr>
             </w:pPr>
-            <w:r>
-              <w:rPr>
-                <w:rFonts w:ascii="Arial" w:cs="Arial" w:eastAsia="Arial" w:hAnsi="Arial"/>
-                <w:rtl w:val="0"/>
-              </w:rPr>
-              <w:t xml:space="preserve">Incomplete</w:t>
+            <w:hyperlink r:id="rId31">
+              <w:r>
+                <w:rPr>
+                  <w:rFonts w:ascii="Arial" w:cs="Arial" w:eastAsia="Arial" w:hAnsi="Arial"/>
+                  <w:color w:val="1155cc"/>
+                  <w:u w:val="single"/>
+                  <w:rtl w:val="0"/>
+                </w:rPr>
+                <w:t xml:space="preserve">Complete</w:t>
+              </w:r>
+            </w:hyperlink>
+            <w:r>
+              <w:rPr>
+                <w:rtl w:val="0"/>
+              </w:rPr>
             </w:r>
           </w:p>
         </w:tc>
@@ -5478,28 +5809,32 @@
             </w:pPr>
             <w:r>
               <w:rPr>
-                <w:rtl w:val="0"/>
-              </w:rPr>
-            </w:r>
-          </w:p>
-        </w:tc>
-        <w:tc>
-          <w:tcPr>
-            <w:shd w:fill="auto" w:val="clear"/>
-            <w:vAlign w:val="bottom"/>
-          </w:tcPr>
-          <w:p>
-            <w:pPr>
-              <w:widowControl w:val="1"/>
-              <w:spacing w:line="240" w:lineRule="auto"/>
-              <w:rPr>
-                <w:rFonts w:ascii="Arial" w:cs="Arial" w:eastAsia="Arial" w:hAnsi="Arial"/>
-              </w:rPr>
-            </w:pPr>
-            <w:r>
-              <w:rPr>
-                <w:rtl w:val="0"/>
-              </w:rPr>
+                <w:rFonts w:ascii="Arial" w:cs="Arial" w:eastAsia="Arial" w:hAnsi="Arial"/>
+                <w:rtl w:val="0"/>
+              </w:rPr>
+              <w:t xml:space="preserve">0.1</w:t>
+            </w:r>
+          </w:p>
+        </w:tc>
+        <w:tc>
+          <w:tcPr>
+            <w:shd w:fill="auto" w:val="clear"/>
+            <w:vAlign w:val="bottom"/>
+          </w:tcPr>
+          <w:p>
+            <w:pPr>
+              <w:widowControl w:val="1"/>
+              <w:spacing w:line="240" w:lineRule="auto"/>
+              <w:rPr>
+                <w:rFonts w:ascii="Arial" w:cs="Arial" w:eastAsia="Arial" w:hAnsi="Arial"/>
+              </w:rPr>
+            </w:pPr>
+            <w:r>
+              <w:rPr>
+                <w:rFonts w:ascii="Arial" w:cs="Arial" w:eastAsia="Arial" w:hAnsi="Arial"/>
+                <w:rtl w:val="0"/>
+              </w:rPr>
+              <w:t xml:space="preserve">0</w:t>
             </w:r>
           </w:p>
         </w:tc>
@@ -5582,12 +5917,21 @@
                 <w:rFonts w:ascii="Arial" w:cs="Arial" w:eastAsia="Arial" w:hAnsi="Arial"/>
               </w:rPr>
             </w:pPr>
-            <w:r>
-              <w:rPr>
-                <w:rFonts w:ascii="Arial" w:cs="Arial" w:eastAsia="Arial" w:hAnsi="Arial"/>
-                <w:rtl w:val="0"/>
-              </w:rPr>
-              <w:t xml:space="preserve">Incomplete</w:t>
+            <w:hyperlink r:id="rId32">
+              <w:r>
+                <w:rPr>
+                  <w:rFonts w:ascii="Arial" w:cs="Arial" w:eastAsia="Arial" w:hAnsi="Arial"/>
+                  <w:color w:val="1155cc"/>
+                  <w:u w:val="single"/>
+                  <w:rtl w:val="0"/>
+                </w:rPr>
+                <w:t xml:space="preserve">Complete</w:t>
+              </w:r>
+            </w:hyperlink>
+            <w:r>
+              <w:rPr>
+                <w:rtl w:val="0"/>
+              </w:rPr>
             </w:r>
           </w:p>
         </w:tc>
@@ -5646,28 +5990,32 @@
             </w:pPr>
             <w:r>
               <w:rPr>
-                <w:rtl w:val="0"/>
-              </w:rPr>
-            </w:r>
-          </w:p>
-        </w:tc>
-        <w:tc>
-          <w:tcPr>
-            <w:shd w:fill="auto" w:val="clear"/>
-            <w:vAlign w:val="bottom"/>
-          </w:tcPr>
-          <w:p>
-            <w:pPr>
-              <w:widowControl w:val="1"/>
-              <w:spacing w:line="240" w:lineRule="auto"/>
-              <w:rPr>
-                <w:rFonts w:ascii="Arial" w:cs="Arial" w:eastAsia="Arial" w:hAnsi="Arial"/>
-              </w:rPr>
-            </w:pPr>
-            <w:r>
-              <w:rPr>
-                <w:rtl w:val="0"/>
-              </w:rPr>
+                <w:rFonts w:ascii="Arial" w:cs="Arial" w:eastAsia="Arial" w:hAnsi="Arial"/>
+                <w:rtl w:val="0"/>
+              </w:rPr>
+              <w:t xml:space="preserve">0.5</w:t>
+            </w:r>
+          </w:p>
+        </w:tc>
+        <w:tc>
+          <w:tcPr>
+            <w:shd w:fill="auto" w:val="clear"/>
+            <w:vAlign w:val="bottom"/>
+          </w:tcPr>
+          <w:p>
+            <w:pPr>
+              <w:widowControl w:val="1"/>
+              <w:spacing w:line="240" w:lineRule="auto"/>
+              <w:rPr>
+                <w:rFonts w:ascii="Arial" w:cs="Arial" w:eastAsia="Arial" w:hAnsi="Arial"/>
+              </w:rPr>
+            </w:pPr>
+            <w:r>
+              <w:rPr>
+                <w:rFonts w:ascii="Arial" w:cs="Arial" w:eastAsia="Arial" w:hAnsi="Arial"/>
+                <w:rtl w:val="0"/>
+              </w:rPr>
+              <w:t xml:space="preserve">0</w:t>
             </w:r>
           </w:p>
         </w:tc>
@@ -5876,6 +6224,7 @@
               <w:rPr>
                 <w:rtl w:val="0"/>
               </w:rPr>
+              <w:t xml:space="preserve">Github is not recognising commits being pushed to the origin. (3:40pm 19/08/2020) for Alains Fix Book UI class.</w:t>
             </w:r>
           </w:p>
         </w:tc>
@@ -5898,6 +6247,20 @@
               <w:rPr>
                 <w:rtl w:val="0"/>
               </w:rPr>
+              <w:t xml:space="preserve">Unresolved Issue,</w:t>
+            </w:r>
+          </w:p>
+          <w:p>
+            <w:pPr>
+              <w:keepLines w:val="1"/>
+              <w:spacing w:after="120" w:lineRule="auto"/>
+              <w:rPr/>
+            </w:pPr>
+            <w:r>
+              <w:rPr>
+                <w:rtl w:val="0"/>
+              </w:rPr>
+              <w:t xml:space="preserve">Partially Rectified</w:t>
             </w:r>
           </w:p>
         </w:tc>
@@ -5920,6 +6283,20 @@
               <w:rPr>
                 <w:rtl w:val="0"/>
               </w:rPr>
+              <w:t xml:space="preserve">This problem has occurred before with one of the other classes, in a previous iteration and seems to be something on GitHubs end. </w:t>
+            </w:r>
+          </w:p>
+          <w:p>
+            <w:pPr>
+              <w:keepLines w:val="1"/>
+              <w:spacing w:after="120" w:lineRule="auto"/>
+              <w:rPr/>
+            </w:pPr>
+            <w:r>
+              <w:rPr>
+                <w:rtl w:val="0"/>
+              </w:rPr>
+              <w:t xml:space="preserve">This was not resolved, but all the commits showed up as 1 singular commit on GitHub. This seems to be a server side issue not a local one.</w:t>
             </w:r>
           </w:p>
         </w:tc>
@@ -5964,6 +6341,12 @@
                 <w:vertAlign w:val="baseline"/>
               </w:rPr>
             </w:pPr>
+            <w:r>
+              <w:rPr>
+                <w:rtl w:val="0"/>
+              </w:rPr>
+              <w:t xml:space="preserve">Postpone Monday 4:30pm quick-meeting to 7:00pm.</w:t>
+            </w:r>
             <w:r>
               <w:rPr>
                 <w:rtl w:val="0"/>
@@ -6002,6 +6385,7 @@
               <w:rPr>
                 <w:rtl w:val="0"/>
               </w:rPr>
+              <w:t xml:space="preserve">Resolved</w:t>
             </w:r>
           </w:p>
         </w:tc>
@@ -6036,6 +6420,7 @@
               <w:rPr>
                 <w:rtl w:val="0"/>
               </w:rPr>
+              <w:t xml:space="preserve">Alain’s computer was out of service for the majority of the day, hence the meeting was postponed until 7:00pm.</w:t>
             </w:r>
           </w:p>
         </w:tc>
@@ -6072,6 +6457,7 @@
               <w:rPr>
                 <w:rtl w:val="0"/>
               </w:rPr>
+              <w:t xml:space="preserve">Recordings were corrupted.</w:t>
             </w:r>
           </w:p>
         </w:tc>
@@ -6106,6 +6492,7 @@
               <w:rPr>
                 <w:rtl w:val="0"/>
               </w:rPr>
+              <w:t xml:space="preserve">Unresolved</w:t>
             </w:r>
           </w:p>
         </w:tc>
@@ -6140,214 +6527,7 @@
               <w:rPr>
                 <w:rtl w:val="0"/>
               </w:rPr>
-            </w:r>
-          </w:p>
-        </w:tc>
-      </w:tr>
-      <w:tr>
-        <w:tc>
-          <w:tcPr>
-            <w:tcBorders>
-              <w:top w:color="000000" w:space="0" w:sz="4" w:val="single"/>
-              <w:left w:color="000000" w:space="0" w:sz="4" w:val="single"/>
-              <w:bottom w:color="000000" w:space="0" w:sz="4" w:val="single"/>
-              <w:right w:color="000000" w:space="0" w:sz="4" w:val="single"/>
-            </w:tcBorders>
-          </w:tcPr>
-          <w:p>
-            <w:pPr>
-              <w:keepNext w:val="0"/>
-              <w:keepLines w:val="1"/>
-              <w:widowControl w:val="0"/>
-              <w:pBdr>
-                <w:top w:space="0" w:sz="0" w:val="nil"/>
-                <w:left w:space="0" w:sz="0" w:val="nil"/>
-                <w:bottom w:space="0" w:sz="0" w:val="nil"/>
-                <w:right w:space="0" w:sz="0" w:val="nil"/>
-                <w:between w:space="0" w:sz="0" w:val="nil"/>
-              </w:pBdr>
-              <w:shd w:fill="auto" w:val="clear"/>
-              <w:spacing w:after="120" w:before="0" w:line="240" w:lineRule="auto"/>
-              <w:ind w:left="0" w:right="0" w:firstLine="0"/>
-              <w:jc w:val="left"/>
-              <w:rPr/>
-            </w:pPr>
-            <w:r>
-              <w:rPr>
-                <w:rtl w:val="0"/>
-              </w:rPr>
-            </w:r>
-          </w:p>
-        </w:tc>
-        <w:tc>
-          <w:tcPr>
-            <w:tcBorders>
-              <w:top w:color="000000" w:space="0" w:sz="4" w:val="single"/>
-              <w:left w:color="000000" w:space="0" w:sz="4" w:val="single"/>
-              <w:bottom w:color="000000" w:space="0" w:sz="4" w:val="single"/>
-              <w:right w:color="000000" w:space="0" w:sz="4" w:val="single"/>
-            </w:tcBorders>
-          </w:tcPr>
-          <w:p>
-            <w:pPr>
-              <w:keepNext w:val="0"/>
-              <w:keepLines w:val="1"/>
-              <w:widowControl w:val="0"/>
-              <w:pBdr>
-                <w:top w:space="0" w:sz="0" w:val="nil"/>
-                <w:left w:space="0" w:sz="0" w:val="nil"/>
-                <w:bottom w:space="0" w:sz="0" w:val="nil"/>
-                <w:right w:space="0" w:sz="0" w:val="nil"/>
-                <w:between w:space="0" w:sz="0" w:val="nil"/>
-              </w:pBdr>
-              <w:shd w:fill="auto" w:val="clear"/>
-              <w:spacing w:after="120" w:before="0" w:line="240" w:lineRule="auto"/>
-              <w:ind w:left="0" w:right="0" w:firstLine="0"/>
-              <w:jc w:val="left"/>
-              <w:rPr/>
-            </w:pPr>
-            <w:r>
-              <w:rPr>
-                <w:rtl w:val="0"/>
-              </w:rPr>
-            </w:r>
-          </w:p>
-        </w:tc>
-        <w:tc>
-          <w:tcPr>
-            <w:tcBorders>
-              <w:top w:color="000000" w:space="0" w:sz="4" w:val="single"/>
-              <w:left w:color="000000" w:space="0" w:sz="4" w:val="single"/>
-              <w:bottom w:color="000000" w:space="0" w:sz="4" w:val="single"/>
-              <w:right w:color="000000" w:space="0" w:sz="4" w:val="single"/>
-            </w:tcBorders>
-          </w:tcPr>
-          <w:p>
-            <w:pPr>
-              <w:keepNext w:val="0"/>
-              <w:keepLines w:val="1"/>
-              <w:widowControl w:val="0"/>
-              <w:pBdr>
-                <w:top w:space="0" w:sz="0" w:val="nil"/>
-                <w:left w:space="0" w:sz="0" w:val="nil"/>
-                <w:bottom w:space="0" w:sz="0" w:val="nil"/>
-                <w:right w:space="0" w:sz="0" w:val="nil"/>
-                <w:between w:space="0" w:sz="0" w:val="nil"/>
-              </w:pBdr>
-              <w:shd w:fill="auto" w:val="clear"/>
-              <w:spacing w:after="120" w:before="0" w:line="240" w:lineRule="auto"/>
-              <w:ind w:left="0" w:right="0" w:firstLine="0"/>
-              <w:jc w:val="left"/>
-              <w:rPr/>
-            </w:pPr>
-            <w:r>
-              <w:rPr>
-                <w:rtl w:val="0"/>
-              </w:rPr>
-            </w:r>
-          </w:p>
-        </w:tc>
-      </w:tr>
-      <w:tr>
-        <w:tc>
-          <w:tcPr>
-            <w:tcBorders>
-              <w:top w:color="000000" w:space="0" w:sz="4" w:val="single"/>
-              <w:left w:color="000000" w:space="0" w:sz="4" w:val="single"/>
-              <w:bottom w:color="000000" w:space="0" w:sz="4" w:val="single"/>
-              <w:right w:color="000000" w:space="0" w:sz="4" w:val="single"/>
-            </w:tcBorders>
-          </w:tcPr>
-          <w:p>
-            <w:pPr>
-              <w:keepNext w:val="0"/>
-              <w:keepLines w:val="1"/>
-              <w:widowControl w:val="0"/>
-              <w:pBdr>
-                <w:top w:space="0" w:sz="0" w:val="nil"/>
-                <w:left w:space="0" w:sz="0" w:val="nil"/>
-                <w:bottom w:space="0" w:sz="0" w:val="nil"/>
-                <w:right w:space="0" w:sz="0" w:val="nil"/>
-                <w:between w:space="0" w:sz="0" w:val="nil"/>
-              </w:pBdr>
-              <w:shd w:fill="auto" w:val="clear"/>
-              <w:spacing w:after="120" w:before="0" w:line="240" w:lineRule="auto"/>
-              <w:ind w:left="0" w:right="0" w:firstLine="0"/>
-              <w:jc w:val="left"/>
-              <w:rPr/>
-            </w:pPr>
-            <w:r>
-              <w:rPr>
-                <w:rtl w:val="0"/>
-              </w:rPr>
-            </w:r>
-          </w:p>
-        </w:tc>
-        <w:tc>
-          <w:tcPr>
-            <w:tcBorders>
-              <w:top w:color="000000" w:space="0" w:sz="4" w:val="single"/>
-              <w:left w:color="000000" w:space="0" w:sz="4" w:val="single"/>
-              <w:bottom w:color="000000" w:space="0" w:sz="4" w:val="single"/>
-              <w:right w:color="000000" w:space="0" w:sz="4" w:val="single"/>
-            </w:tcBorders>
-          </w:tcPr>
-          <w:p>
-            <w:pPr>
-              <w:keepNext w:val="0"/>
-              <w:keepLines w:val="1"/>
-              <w:widowControl w:val="0"/>
-              <w:pBdr>
-                <w:top w:space="0" w:sz="0" w:val="nil"/>
-                <w:left w:space="0" w:sz="0" w:val="nil"/>
-                <w:bottom w:space="0" w:sz="0" w:val="nil"/>
-                <w:right w:space="0" w:sz="0" w:val="nil"/>
-                <w:between w:space="0" w:sz="0" w:val="nil"/>
-              </w:pBdr>
-              <w:shd w:fill="auto" w:val="clear"/>
-              <w:spacing w:after="120" w:before="0" w:line="240" w:lineRule="auto"/>
-              <w:ind w:left="0" w:right="0" w:firstLine="0"/>
-              <w:jc w:val="left"/>
-              <w:rPr/>
-            </w:pPr>
-            <w:r>
-              <w:rPr>
-                <w:rtl w:val="0"/>
-              </w:rPr>
-            </w:r>
-          </w:p>
-        </w:tc>
-        <w:tc>
-          <w:tcPr>
-            <w:tcBorders>
-              <w:top w:color="000000" w:space="0" w:sz="4" w:val="single"/>
-              <w:left w:color="000000" w:space="0" w:sz="4" w:val="single"/>
-              <w:bottom w:color="000000" w:space="0" w:sz="4" w:val="single"/>
-              <w:right w:color="000000" w:space="0" w:sz="4" w:val="single"/>
-            </w:tcBorders>
-          </w:tcPr>
-          <w:p>
-            <w:pPr>
-              <w:keepNext w:val="0"/>
-              <w:keepLines w:val="1"/>
-              <w:widowControl w:val="0"/>
-              <w:pBdr>
-                <w:top w:space="0" w:sz="0" w:val="nil"/>
-                <w:left w:space="0" w:sz="0" w:val="nil"/>
-                <w:bottom w:space="0" w:sz="0" w:val="nil"/>
-                <w:right w:space="0" w:sz="0" w:val="nil"/>
-                <w:between w:space="0" w:sz="0" w:val="nil"/>
-              </w:pBdr>
-              <w:shd w:fill="auto" w:val="clear"/>
-              <w:spacing w:after="120" w:before="0" w:line="240" w:lineRule="auto"/>
-              <w:ind w:left="0" w:right="0" w:firstLine="0"/>
-              <w:jc w:val="left"/>
-              <w:rPr/>
-            </w:pPr>
-            <w:r>
-              <w:rPr>
-                <w:rtl w:val="0"/>
-              </w:rPr>
+              <w:t xml:space="preserve">The recordings on the 18th and 19th were corrupted and non-recoverable (in a viewable state) due to Alain’s computer crashing twice mid-recording.</w:t>
             </w:r>
           </w:p>
         </w:tc>
@@ -6455,6 +6635,11 @@
               </w:rPr>
               <w:t xml:space="preserve">Assessment target:</w:t>
             </w:r>
+            <w:r>
+              <w:rPr>
+                <w:rtl w:val="0"/>
+              </w:rPr>
+            </w:r>
           </w:p>
         </w:tc>
         <w:tc>
@@ -6468,6 +6653,12 @@
               <w:rPr>
                 <w:rtl w:val="0"/>
               </w:rPr>
+              <w:t xml:space="preserve">All Objectives and milestones have been met</w:t>
+            </w:r>
+            <w:r>
+              <w:rPr>
+                <w:rtl w:val="0"/>
+              </w:rPr>
             </w:r>
           </w:p>
         </w:tc>
@@ -6499,6 +6690,7 @@
               <w:rPr>
                 <w:rtl w:val="0"/>
               </w:rPr>
+              <w:t xml:space="preserve">21/08/2020</w:t>
             </w:r>
           </w:p>
         </w:tc>
@@ -6530,11 +6722,15 @@
               <w:rPr>
                 <w:rtl w:val="0"/>
               </w:rPr>
+              <w:t xml:space="preserve">Alain Roberts, Tim Pickard, Dylan Sheaves</w:t>
             </w:r>
           </w:p>
         </w:tc>
       </w:tr>
       <w:tr>
+        <w:trPr>
+          <w:trHeight w:val="180" w:hRule="atLeast"/>
+        </w:trPr>
         <w:tc>
           <w:tcPr/>
           <w:p>
@@ -6561,6 +6757,7 @@
               <w:rPr>
                 <w:rtl w:val="0"/>
               </w:rPr>
+              <w:t xml:space="preserve">On-Time</w:t>
             </w:r>
           </w:p>
         </w:tc>
@@ -6578,61 +6775,104 @@
     </w:p>
     <w:p>
       <w:pPr>
-        <w:pStyle w:val="Heading2"/>
+        <w:pStyle w:val="Heading3"/>
         <w:numPr>
           <w:ilvl w:val="0"/>
           <w:numId w:val="1"/>
         </w:numPr>
-        <w:ind w:left="720" w:hanging="360"/>
-        <w:rPr/>
       </w:pPr>
+      <w:bookmarkStart w:colFirst="0" w:colLast="0" w:name="_38ol3gnbjjgb" w:id="2"/>
+      <w:bookmarkEnd w:id="2"/>
       <w:r>
         <w:rPr>
           <w:rtl w:val="0"/>
         </w:rPr>
-        <w:t xml:space="preserve">Assessment against objectives</w:t>
+        <w:t xml:space="preserve">Assessment against objectives:</w:t>
+      </w:r>
+      <w:r>
+        <w:rPr>
+          <w:b w:val="0"/>
+          <w:u w:val="single"/>
+          <w:rtl w:val="0"/>
+        </w:rPr>
+        <w:br w:type="textWrapping"/>
+        <w:tab/>
+      </w:r>
+      <w:r>
+        <w:rPr>
+          <w:b w:val="0"/>
+          <w:rtl w:val="0"/>
+        </w:rPr>
+        <w:t xml:space="preserve">All Classes are in conformance as judged by review.</w:t>
+        <w:br w:type="textWrapping"/>
+        <w:tab/>
+        <w:t xml:space="preserve">All classes have been successfully remerged with master</w:t>
+        <w:br w:type="textWrapping"/>
+        <w:tab/>
+        <w:t xml:space="preserve">Master is still operational.</w:t>
       </w:r>
     </w:p>
     <w:p>
       <w:pPr>
-        <w:pStyle w:val="Heading2"/>
+        <w:pStyle w:val="Heading3"/>
         <w:numPr>
           <w:ilvl w:val="0"/>
-          <w:numId w:val="3"/>
+          <w:numId w:val="1"/>
         </w:numPr>
-        <w:ind w:left="720" w:hanging="360"/>
-        <w:rPr/>
       </w:pPr>
+      <w:bookmarkStart w:colFirst="0" w:colLast="0" w:name="_wteyezjyaow1" w:id="3"/>
+      <w:bookmarkEnd w:id="3"/>
       <w:r>
         <w:rPr>
           <w:rtl w:val="0"/>
         </w:rPr>
-        <w:t xml:space="preserve">Work Items: Planned compared to actually completed</w:t>
+        <w:t xml:space="preserve">Work Items: Planned compared to actually completed:</w:t>
+      </w:r>
+      <w:r>
+        <w:rPr>
+          <w:b w:val="0"/>
+          <w:rtl w:val="0"/>
+        </w:rPr>
+        <w:br w:type="textWrapping"/>
+        <w:tab/>
+        <w:t xml:space="preserve">All Work Items Successfully Completed</w:t>
       </w:r>
     </w:p>
     <w:p>
       <w:pPr>
-        <w:pStyle w:val="Heading2"/>
-        <w:ind w:left="720" w:firstLine="360"/>
-        <w:rPr/>
+        <w:pStyle w:val="Heading3"/>
+        <w:ind w:left="720" w:firstLine="0"/>
+        <w:rPr>
+          <w:b w:val="0"/>
+        </w:rPr>
       </w:pPr>
+      <w:bookmarkStart w:colFirst="0" w:colLast="0" w:name="_ixshfe4kdy1z" w:id="4"/>
+      <w:bookmarkEnd w:id="4"/>
       <w:r>
         <w:rPr>
           <w:rtl w:val="0"/>
         </w:rPr>
         <w:t xml:space="preserve">Assessment against Evaluation Criteria Test results</w:t>
       </w:r>
+      <w:r>
+        <w:rPr>
+          <w:b w:val="0"/>
+          <w:rtl w:val="0"/>
+        </w:rPr>
+        <w:br w:type="textWrapping"/>
+        <w:t xml:space="preserve">Minor defects in regards to some variable names, now resolved. Code passed the simple test put before it.</w:t>
+      </w:r>
     </w:p>
     <w:p>
       <w:pPr>
-        <w:pStyle w:val="Heading2"/>
+        <w:pStyle w:val="Heading3"/>
         <w:numPr>
           <w:ilvl w:val="0"/>
-          <w:numId w:val="3"/>
+          <w:numId w:val="1"/>
         </w:numPr>
-        <w:ind w:left="720" w:hanging="360"/>
-        <w:rPr/>
       </w:pPr>
+      <w:bookmarkStart w:colFirst="0" w:colLast="0" w:name="_h2xb2pgbpq9e" w:id="5"/>
+      <w:bookmarkEnd w:id="5"/>
       <w:r>
         <w:rPr>
           <w:rtl w:val="0"/>
@@ -6642,20 +6882,38 @@
     </w:p>
     <w:p>
       <w:pPr>
-        <w:keepNext w:val="0"/>
-        <w:keepLines w:val="0"/>
-        <w:widowControl w:val="0"/>
-        <w:pBdr>
-          <w:top w:space="0" w:sz="0" w:val="nil"/>
-          <w:left w:space="0" w:sz="0" w:val="nil"/>
-          <w:bottom w:space="0" w:sz="0" w:val="nil"/>
-          <w:right w:space="0" w:sz="0" w:val="nil"/>
-          <w:between w:space="0" w:sz="0" w:val="nil"/>
-        </w:pBdr>
-        <w:shd w:fill="auto" w:val="clear"/>
-        <w:spacing w:after="120" w:before="0" w:line="240" w:lineRule="auto"/>
-        <w:ind w:left="720" w:right="0" w:firstLine="0"/>
-        <w:jc w:val="left"/>
+        <w:spacing w:after="120" w:lineRule="auto"/>
+        <w:ind w:left="720" w:firstLine="0"/>
+        <w:rPr/>
+      </w:pPr>
+      <w:r>
+        <w:rPr>
+          <w:rtl w:val="0"/>
+        </w:rPr>
+        <w:t xml:space="preserve">Changed file structure from:</w:t>
+        <w:br w:type="textWrapping"/>
+        <w:t xml:space="preserve">project --&gt;src --&gt; main --&gt; java --&gt; library</w:t>
+      </w:r>
+    </w:p>
+    <w:p>
+      <w:pPr>
+        <w:widowControl w:val="1"/>
+        <w:spacing w:line="276" w:lineRule="auto"/>
+        <w:ind w:firstLine="720"/>
+        <w:rPr/>
+      </w:pPr>
+      <w:r>
+        <w:rPr>
+          <w:rtl w:val="0"/>
+        </w:rPr>
+        <w:t xml:space="preserve">Instead of:</w:t>
+      </w:r>
+    </w:p>
+    <w:p>
+      <w:pPr>
+        <w:widowControl w:val="1"/>
+        <w:spacing w:line="276" w:lineRule="auto"/>
+        <w:ind w:firstLine="720"/>
         <w:rPr>
           <w:rFonts w:ascii="Times New Roman" w:cs="Times New Roman" w:eastAsia="Times New Roman" w:hAnsi="Times New Roman"/>
           <w:b w:val="0"/>
@@ -6674,11 +6932,20 @@
         <w:rPr>
           <w:rtl w:val="0"/>
         </w:rPr>
+        <w:t xml:space="preserve">project --&gt;src --&gt; library</w:t>
+        <w:br w:type="textWrapping"/>
+        <w:tab/>
+        <w:t xml:space="preserve">to ensure conformance and functionality of the chosen IDE of ‘NetBeans’.</w:t>
+      </w:r>
+      <w:r>
+        <w:rPr>
+          <w:rtl w:val="0"/>
+        </w:rPr>
       </w:r>
     </w:p>
     <w:sectPr>
-      <w:headerReference r:id="rId6" w:type="default"/>
-      <w:footerReference r:id="rId7" w:type="default"/>
+      <w:headerReference r:id="rId33" w:type="default"/>
+      <w:footerReference r:id="rId34" w:type="default"/>
       <w:pgSz w:h="15840" w:w="12240"/>
       <w:pgMar w:bottom="1440" w:top="1440" w:left="1440" w:right="1440" w:header="720" w:footer="720"/>
       <w:pgNumType w:start="1"/>
@@ -7027,7 +7294,7 @@
             <w:rPr>
               <w:rtl w:val="0"/>
             </w:rPr>
-            <w:t xml:space="preserve">  Date:  &lt;10/08/20&gt;</w:t>
+            <w:t xml:space="preserve">  Date:  &lt;21/08/20&gt;</w:t>
           </w:r>
         </w:p>
       </w:tc>
@@ -7302,116 +7569,6 @@
     <w:lvl w:ilvl="0">
       <w:start w:val="1"/>
       <w:numFmt w:val="bullet"/>
-      <w:lvlText w:val="●"/>
-      <w:lvlJc w:val="left"/>
-      <w:pPr>
-        <w:ind w:left="720" w:hanging="360"/>
-      </w:pPr>
-      <w:rPr>
-        <w:rFonts w:ascii="Noto Sans Symbols" w:cs="Noto Sans Symbols" w:eastAsia="Noto Sans Symbols" w:hAnsi="Noto Sans Symbols"/>
-      </w:rPr>
-    </w:lvl>
-    <w:lvl w:ilvl="1">
-      <w:start w:val="1"/>
-      <w:numFmt w:val="bullet"/>
-      <w:lvlText w:val="o"/>
-      <w:lvlJc w:val="left"/>
-      <w:pPr>
-        <w:ind w:left="1440" w:hanging="360"/>
-      </w:pPr>
-      <w:rPr>
-        <w:rFonts w:ascii="Courier New" w:cs="Courier New" w:eastAsia="Courier New" w:hAnsi="Courier New"/>
-      </w:rPr>
-    </w:lvl>
-    <w:lvl w:ilvl="2">
-      <w:start w:val="1"/>
-      <w:numFmt w:val="bullet"/>
-      <w:lvlText w:val="▪"/>
-      <w:lvlJc w:val="left"/>
-      <w:pPr>
-        <w:ind w:left="2160" w:hanging="360"/>
-      </w:pPr>
-      <w:rPr>
-        <w:rFonts w:ascii="Noto Sans Symbols" w:cs="Noto Sans Symbols" w:eastAsia="Noto Sans Symbols" w:hAnsi="Noto Sans Symbols"/>
-      </w:rPr>
-    </w:lvl>
-    <w:lvl w:ilvl="3">
-      <w:start w:val="1"/>
-      <w:numFmt w:val="bullet"/>
-      <w:lvlText w:val="●"/>
-      <w:lvlJc w:val="left"/>
-      <w:pPr>
-        <w:ind w:left="2880" w:hanging="360"/>
-      </w:pPr>
-      <w:rPr>
-        <w:rFonts w:ascii="Noto Sans Symbols" w:cs="Noto Sans Symbols" w:eastAsia="Noto Sans Symbols" w:hAnsi="Noto Sans Symbols"/>
-      </w:rPr>
-    </w:lvl>
-    <w:lvl w:ilvl="4">
-      <w:start w:val="1"/>
-      <w:numFmt w:val="bullet"/>
-      <w:lvlText w:val="o"/>
-      <w:lvlJc w:val="left"/>
-      <w:pPr>
-        <w:ind w:left="3600" w:hanging="360"/>
-      </w:pPr>
-      <w:rPr>
-        <w:rFonts w:ascii="Courier New" w:cs="Courier New" w:eastAsia="Courier New" w:hAnsi="Courier New"/>
-      </w:rPr>
-    </w:lvl>
-    <w:lvl w:ilvl="5">
-      <w:start w:val="1"/>
-      <w:numFmt w:val="bullet"/>
-      <w:lvlText w:val="▪"/>
-      <w:lvlJc w:val="left"/>
-      <w:pPr>
-        <w:ind w:left="4320" w:hanging="360"/>
-      </w:pPr>
-      <w:rPr>
-        <w:rFonts w:ascii="Noto Sans Symbols" w:cs="Noto Sans Symbols" w:eastAsia="Noto Sans Symbols" w:hAnsi="Noto Sans Symbols"/>
-      </w:rPr>
-    </w:lvl>
-    <w:lvl w:ilvl="6">
-      <w:start w:val="1"/>
-      <w:numFmt w:val="bullet"/>
-      <w:lvlText w:val="●"/>
-      <w:lvlJc w:val="left"/>
-      <w:pPr>
-        <w:ind w:left="5040" w:hanging="360"/>
-      </w:pPr>
-      <w:rPr>
-        <w:rFonts w:ascii="Noto Sans Symbols" w:cs="Noto Sans Symbols" w:eastAsia="Noto Sans Symbols" w:hAnsi="Noto Sans Symbols"/>
-      </w:rPr>
-    </w:lvl>
-    <w:lvl w:ilvl="7">
-      <w:start w:val="1"/>
-      <w:numFmt w:val="bullet"/>
-      <w:lvlText w:val="o"/>
-      <w:lvlJc w:val="left"/>
-      <w:pPr>
-        <w:ind w:left="5760" w:hanging="360"/>
-      </w:pPr>
-      <w:rPr>
-        <w:rFonts w:ascii="Courier New" w:cs="Courier New" w:eastAsia="Courier New" w:hAnsi="Courier New"/>
-      </w:rPr>
-    </w:lvl>
-    <w:lvl w:ilvl="8">
-      <w:start w:val="1"/>
-      <w:numFmt w:val="bullet"/>
-      <w:lvlText w:val="▪"/>
-      <w:lvlJc w:val="left"/>
-      <w:pPr>
-        <w:ind w:left="6480" w:hanging="360"/>
-      </w:pPr>
-      <w:rPr>
-        <w:rFonts w:ascii="Noto Sans Symbols" w:cs="Noto Sans Symbols" w:eastAsia="Noto Sans Symbols" w:hAnsi="Noto Sans Symbols"/>
-      </w:rPr>
-    </w:lvl>
-  </w:abstractNum>
-  <w:abstractNum w:abstractNumId="4">
-    <w:lvl w:ilvl="0">
-      <w:start w:val="1"/>
-      <w:numFmt w:val="bullet"/>
       <w:lvlText w:val="-"/>
       <w:lvlJc w:val="left"/>
       <w:pPr>
@@ -7526,9 +7683,6 @@
   </w:num>
   <w:num w:numId="3">
     <w:abstractNumId w:val="3"/>
-  </w:num>
-  <w:num w:numId="4">
-    <w:abstractNumId w:val="4"/>
   </w:num>
 </w:numbering>
 </file>

</xml_diff>